<commit_message>
Week-1 Of Crash Course on Python by Google
</commit_message>
<xml_diff>
--- a/Week 1/Module Review/module 1 quiz.docx
+++ b/Week 1/Module Review/module 1 quiz.docx
@@ -1,929 +1,33 @@
 
 <file path=word/document.xml><?xml version="1.0" encoding="utf-8"?>
-<w:document xmlns:wpc="http://schemas.microsoft.com/office/word/2010/wordprocessingCanvas" xmlns:cx="http://schemas.microsoft.com/office/drawing/2014/chartex" xmlns:cx1="http://schemas.microsoft.com/office/drawing/2015/9/8/chartex" xmlns:cx2="http://schemas.microsoft.com/office/drawing/2015/10/21/chartex" xmlns:cx3="http://schemas.microsoft.com/office/drawing/2016/5/9/chartex" xmlns:cx4="http://schemas.microsoft.com/office/drawing/2016/5/10/chartex" xmlns:cx5="http://schemas.microsoft.com/office/drawing/2016/5/11/chartex" xmlns:cx6="http://schemas.microsoft.com/office/drawing/2016/5/12/chartex" xmlns:cx7="http://schemas.microsoft.com/office/drawing/2016/5/13/chartex" xmlns:cx8="http://schemas.microsoft.com/office/drawing/2016/5/14/chartex" xmlns:mc="http://schemas.openxmlformats.org/markup-compatibility/2006" xmlns:aink="http://schemas.microsoft.com/office/drawing/2016/ink" xmlns:am3d="http://schemas.microsoft.com/office/drawing/2017/model3d" xmlns:o="urn:schemas-microsoft-com:office:office" xmlns:r="http://schemas.openxmlformats.org/officeDocument/2006/relationships" xmlns:m="http://schemas.openxmlformats.org/officeDocument/2006/math" xmlns:v="urn:schemas-microsoft-com:vml" xmlns:wp14="http://schemas.microsoft.com/office/word/2010/wordprocessingDrawing" xmlns:wp="http://schemas.openxmlformats.org/drawingml/2006/wordprocessingDrawing" xmlns:w10="urn:schemas-microsoft-com:office:word" xmlns:w="http://schemas.openxmlformats.org/wordprocessingml/2006/main" xmlns:w14="http://schemas.microsoft.com/office/word/2010/wordml" xmlns:w15="http://schemas.microsoft.com/office/word/2012/wordml" xmlns:w16cex="http://schemas.microsoft.com/office/word/2018/wordml/cex" xmlns:w16cid="http://schemas.microsoft.com/office/word/2016/wordml/cid" xmlns:w16="http://schemas.microsoft.com/office/word/2018/wordml" xmlns:w16se="http://schemas.microsoft.com/office/word/2015/wordml/symex" xmlns:wpg="http://schemas.microsoft.com/office/word/2010/wordprocessingGroup" xmlns:wpi="http://schemas.microsoft.com/office/word/2010/wordprocessingInk" xmlns:wne="http://schemas.microsoft.com/office/word/2006/wordml" xmlns:wps="http://schemas.microsoft.com/office/word/2010/wordprocessingShape" mc:Ignorable="w14 w15 w16se w16cid w16 w16cex wp14">
+<w:document xmlns:wpc="http://schemas.microsoft.com/office/word/2010/wordprocessingCanvas" xmlns:mc="http://schemas.openxmlformats.org/markup-compatibility/2006" xmlns:o="urn:schemas-microsoft-com:office:office" xmlns:r="http://schemas.openxmlformats.org/officeDocument/2006/relationships" xmlns:m="http://schemas.openxmlformats.org/officeDocument/2006/math" xmlns:v="urn:schemas-microsoft-com:vml" xmlns:wp14="http://schemas.microsoft.com/office/word/2010/wordprocessingDrawing" xmlns:wp="http://schemas.openxmlformats.org/drawingml/2006/wordprocessingDrawing" xmlns:w10="urn:schemas-microsoft-com:office:word" xmlns:w="http://schemas.openxmlformats.org/wordprocessingml/2006/main" xmlns:w14="http://schemas.microsoft.com/office/word/2010/wordml" xmlns:w15="http://schemas.microsoft.com/office/word/2012/wordml" xmlns:wpg="http://schemas.microsoft.com/office/word/2010/wordprocessingGroup" xmlns:wpi="http://schemas.microsoft.com/office/word/2010/wordprocessingInk" xmlns:wne="http://schemas.microsoft.com/office/word/2006/wordml" xmlns:wps="http://schemas.microsoft.com/office/word/2010/wordprocessingShape" mc:Ignorable="w14 w15 wp14">
   <w:body>
     <w:p>
       <w:pPr>
         <w:shd w:val="clear" w:color="auto" w:fill="FFFFFF"/>
-        <w:spacing w:before="100" w:beforeAutospacing="1" w:after="100" w:afterAutospacing="1" w:line="240" w:lineRule="auto"/>
-        <w:outlineLvl w:val="0"/>
-        <w:rPr>
-          <w:rFonts w:ascii="inherit" w:eastAsia="Times New Roman" w:hAnsi="inherit" w:cs="Arial"/>
-          <w:color w:val="0000FF"/>
-          <w:kern w:val="36"/>
-          <w:sz w:val="48"/>
-          <w:szCs w:val="48"/>
-        </w:rPr>
-      </w:pPr>
-      <w:r>
-        <w:rPr>
-          <w:rFonts w:ascii="inherit" w:eastAsia="Times New Roman" w:hAnsi="inherit" w:cs="Arial"/>
-          <w:color w:val="333333"/>
-          <w:kern w:val="36"/>
-          <w:sz w:val="48"/>
-          <w:szCs w:val="48"/>
-        </w:rPr>
-        <w:fldChar w:fldCharType="begin"/>
-      </w:r>
-      <w:r>
-        <w:rPr>
-          <w:rFonts w:ascii="inherit" w:eastAsia="Times New Roman" w:hAnsi="inherit" w:cs="Arial"/>
-          <w:color w:val="333333"/>
-          <w:kern w:val="36"/>
-          <w:sz w:val="48"/>
-          <w:szCs w:val="48"/>
-        </w:rPr>
-        <w:instrText xml:space="preserve"> HYPERLINK "https://www.coursera.org/programs/jahangirnagar-university-na-qyc9d" </w:instrText>
-      </w:r>
-      <w:r>
-        <w:rPr>
-          <w:rFonts w:ascii="inherit" w:eastAsia="Times New Roman" w:hAnsi="inherit" w:cs="Arial"/>
-          <w:color w:val="333333"/>
-          <w:kern w:val="36"/>
-          <w:sz w:val="48"/>
-          <w:szCs w:val="48"/>
-        </w:rPr>
-        <w:fldChar w:fldCharType="separate"/>
-      </w:r>
-    </w:p>
-    <w:p>
-      <w:pPr>
-        <w:shd w:val="clear" w:color="auto" w:fill="FFFFFF"/>
-        <w:spacing w:before="100" w:beforeAutospacing="1" w:after="100" w:afterAutospacing="1" w:line="240" w:lineRule="auto"/>
-        <w:outlineLvl w:val="0"/>
-        <w:rPr>
-          <w:rFonts w:ascii="Times New Roman" w:eastAsia="Times New Roman" w:hAnsi="Times New Roman" w:cs="Times New Roman"/>
-          <w:b/>
-          <w:bCs/>
-          <w:kern w:val="36"/>
-          <w:sz w:val="48"/>
-          <w:szCs w:val="48"/>
-        </w:rPr>
-      </w:pPr>
-      <w:r>
-        <w:rPr>
-          <w:rFonts w:ascii="inherit" w:eastAsia="Times New Roman" w:hAnsi="inherit" w:cs="Arial"/>
-          <w:noProof/>
-          <w:color w:val="0000FF"/>
-          <w:kern w:val="36"/>
-          <w:sz w:val="48"/>
-          <w:szCs w:val="48"/>
-        </w:rPr>
-        <w:drawing>
-          <wp:inline distT="0" distB="0" distL="0" distR="0" wp14:anchorId="7171E97C" wp14:editId="57699A5C">
-            <wp:extent cx="236220" cy="304800"/>
-            <wp:effectExtent l="0" t="0" r="0" b="0"/>
-            <wp:docPr id="2" name="Picture 2" descr="Jahangirnagar University"/>
-            <wp:cNvGraphicFramePr>
-              <a:graphicFrameLocks xmlns:a="http://schemas.openxmlformats.org/drawingml/2006/main" noChangeAspect="1"/>
-            </wp:cNvGraphicFramePr>
-            <a:graphic xmlns:a="http://schemas.openxmlformats.org/drawingml/2006/main">
-              <a:graphicData uri="http://schemas.openxmlformats.org/drawingml/2006/picture">
-                <pic:pic xmlns:pic="http://schemas.openxmlformats.org/drawingml/2006/picture">
-                  <pic:nvPicPr>
-                    <pic:cNvPr id="0" name="Picture 1" descr="Jahangirnagar University"/>
-                    <pic:cNvPicPr>
-                      <a:picLocks noChangeAspect="1" noChangeArrowheads="1"/>
-                    </pic:cNvPicPr>
-                  </pic:nvPicPr>
-                  <pic:blipFill>
-                    <a:blip r:embed="rId5">
-                      <a:extLst>
-                        <a:ext uri="{28A0092B-C50C-407E-A947-70E740481C1C}">
-                          <a14:useLocalDpi xmlns:a14="http://schemas.microsoft.com/office/drawing/2010/main" val="0"/>
-                        </a:ext>
-                      </a:extLst>
-                    </a:blip>
-                    <a:srcRect/>
-                    <a:stretch>
-                      <a:fillRect/>
-                    </a:stretch>
-                  </pic:blipFill>
-                  <pic:spPr bwMode="auto">
-                    <a:xfrm>
-                      <a:off x="0" y="0"/>
-                      <a:ext cx="236220" cy="304800"/>
-                    </a:xfrm>
-                    <a:prstGeom prst="rect">
-                      <a:avLst/>
-                    </a:prstGeom>
-                    <a:noFill/>
-                    <a:ln>
-                      <a:noFill/>
-                    </a:ln>
-                  </pic:spPr>
-                </pic:pic>
-              </a:graphicData>
-            </a:graphic>
-          </wp:inline>
-        </w:drawing>
-      </w:r>
-    </w:p>
-    <w:p>
-      <w:pPr>
-        <w:shd w:val="clear" w:color="auto" w:fill="FFFFFF"/>
-        <w:spacing w:before="100" w:beforeAutospacing="1" w:after="100" w:afterAutospacing="1" w:line="240" w:lineRule="auto"/>
-        <w:outlineLvl w:val="0"/>
-        <w:rPr>
-          <w:rFonts w:ascii="inherit" w:eastAsia="Times New Roman" w:hAnsi="inherit" w:cs="Arial"/>
-          <w:color w:val="333333"/>
-          <w:kern w:val="36"/>
-          <w:sz w:val="48"/>
-          <w:szCs w:val="48"/>
-        </w:rPr>
-      </w:pPr>
-      <w:r>
-        <w:rPr>
-          <w:rFonts w:ascii="inherit" w:eastAsia="Times New Roman" w:hAnsi="inherit" w:cs="Arial"/>
-          <w:color w:val="333333"/>
-          <w:kern w:val="36"/>
-          <w:sz w:val="48"/>
-          <w:szCs w:val="48"/>
-        </w:rPr>
-        <w:fldChar w:fldCharType="end"/>
-      </w:r>
-    </w:p>
-    <w:p>
-      <w:pPr>
-        <w:shd w:val="clear" w:color="auto" w:fill="FFFFFF"/>
-        <w:spacing w:after="0" w:line="240" w:lineRule="auto"/>
-        <w:rPr>
-          <w:rFonts w:ascii="Arial" w:eastAsia="Times New Roman" w:hAnsi="Arial" w:cs="Arial"/>
-          <w:color w:val="333333"/>
-          <w:sz w:val="21"/>
-          <w:szCs w:val="21"/>
-        </w:rPr>
-      </w:pPr>
-      <w:hyperlink r:id="rId6" w:anchor="main" w:history="1">
-        <w:r>
-          <w:rPr>
-            <w:rFonts w:ascii="Arial" w:eastAsia="Times New Roman" w:hAnsi="Arial" w:cs="Arial"/>
-            <w:color w:val="428BCA"/>
-            <w:sz w:val="21"/>
-            <w:szCs w:val="21"/>
-            <w:u w:val="single"/>
-          </w:rPr>
-          <w:t>Skip to Main Content</w:t>
-        </w:r>
-      </w:hyperlink>
-    </w:p>
-    <w:p>
-      <w:pPr>
-        <w:numPr>
-          <w:ilvl w:val="0"/>
-          <w:numId w:val="1"/>
-        </w:numPr>
-        <w:shd w:val="clear" w:color="auto" w:fill="FFFFFF"/>
-        <w:spacing w:before="100" w:beforeAutospacing="1" w:after="100" w:afterAutospacing="1" w:line="240" w:lineRule="auto"/>
-        <w:ind w:left="0"/>
-        <w:rPr>
-          <w:rFonts w:ascii="Arial" w:eastAsia="Times New Roman" w:hAnsi="Arial" w:cs="Arial"/>
-          <w:color w:val="333333"/>
-          <w:sz w:val="21"/>
-          <w:szCs w:val="21"/>
-        </w:rPr>
-      </w:pPr>
-      <w:r>
-        <w:rPr>
-          <w:rFonts w:ascii="Arial" w:eastAsia="Times New Roman" w:hAnsi="Arial" w:cs="Arial"/>
-          <w:noProof/>
-          <w:color w:val="333333"/>
-          <w:sz w:val="21"/>
-          <w:szCs w:val="21"/>
-        </w:rPr>
-        <w:drawing>
-          <wp:inline distT="0" distB="0" distL="0" distR="0" wp14:anchorId="3A172858" wp14:editId="417D77B6">
-            <wp:extent cx="381000" cy="381000"/>
-            <wp:effectExtent l="0" t="0" r="0" b="0"/>
-            <wp:docPr id="1" name="Picture 1"/>
-            <wp:cNvGraphicFramePr>
-              <a:graphicFrameLocks xmlns:a="http://schemas.openxmlformats.org/drawingml/2006/main" noChangeAspect="1"/>
-            </wp:cNvGraphicFramePr>
-            <a:graphic xmlns:a="http://schemas.openxmlformats.org/drawingml/2006/main">
-              <a:graphicData uri="http://schemas.openxmlformats.org/drawingml/2006/picture">
-                <pic:pic xmlns:pic="http://schemas.openxmlformats.org/drawingml/2006/picture">
-                  <pic:nvPicPr>
-                    <pic:cNvPr id="0" name="Picture 2"/>
-                    <pic:cNvPicPr>
-                      <a:picLocks noChangeAspect="1" noChangeArrowheads="1"/>
-                    </pic:cNvPicPr>
-                  </pic:nvPicPr>
-                  <pic:blipFill>
-                    <a:blip r:embed="rId7">
-                      <a:extLst>
-                        <a:ext uri="{28A0092B-C50C-407E-A947-70E740481C1C}">
-                          <a14:useLocalDpi xmlns:a14="http://schemas.microsoft.com/office/drawing/2010/main" val="0"/>
-                        </a:ext>
-                      </a:extLst>
-                    </a:blip>
-                    <a:srcRect/>
-                    <a:stretch>
-                      <a:fillRect/>
-                    </a:stretch>
-                  </pic:blipFill>
-                  <pic:spPr bwMode="auto">
-                    <a:xfrm>
-                      <a:off x="0" y="0"/>
-                      <a:ext cx="381000" cy="381000"/>
-                    </a:xfrm>
-                    <a:prstGeom prst="rect">
-                      <a:avLst/>
-                    </a:prstGeom>
-                    <a:noFill/>
-                    <a:ln>
-                      <a:noFill/>
-                    </a:ln>
-                  </pic:spPr>
-                </pic:pic>
-              </a:graphicData>
-            </a:graphic>
-          </wp:inline>
-        </w:drawing>
-      </w:r>
-    </w:p>
-    <w:p>
-      <w:pPr>
-        <w:shd w:val="clear" w:color="auto" w:fill="FFFFFF"/>
-        <w:spacing w:before="100" w:beforeAutospacing="1" w:after="100" w:afterAutospacing="1" w:line="240" w:lineRule="auto"/>
-        <w:rPr>
-          <w:rFonts w:ascii="Arial" w:eastAsia="Times New Roman" w:hAnsi="Arial" w:cs="Arial"/>
-          <w:color w:val="333333"/>
-          <w:sz w:val="21"/>
-          <w:szCs w:val="21"/>
-        </w:rPr>
-      </w:pPr>
-      <w:r>
-        <w:rPr>
-          <w:rFonts w:ascii="Arial" w:eastAsia="Times New Roman" w:hAnsi="Arial" w:cs="Arial"/>
-          <w:color w:val="333333"/>
-          <w:sz w:val="21"/>
-          <w:szCs w:val="21"/>
-        </w:rPr>
-        <w:t>MD. TAZEL HOSSAN</w:t>
-      </w:r>
-    </w:p>
-    <w:p>
-      <w:pPr>
-        <w:shd w:val="clear" w:color="auto" w:fill="FFFFFF"/>
-        <w:spacing w:after="0" w:line="675" w:lineRule="atLeast"/>
-        <w:rPr>
-          <w:rFonts w:ascii="Helvetica" w:eastAsia="Times New Roman" w:hAnsi="Helvetica" w:cs="Helvetica"/>
-          <w:color w:val="333333"/>
-          <w:sz w:val="18"/>
-          <w:szCs w:val="18"/>
-        </w:rPr>
-      </w:pPr>
-      <w:hyperlink r:id="rId8" w:history="1">
-        <w:r>
-          <w:rPr>
-            <w:rFonts w:ascii="Helvetica" w:eastAsia="Times New Roman" w:hAnsi="Helvetica" w:cs="Helvetica"/>
-            <w:color w:val="428BCA"/>
-            <w:sz w:val="18"/>
-            <w:szCs w:val="18"/>
-            <w:u w:val="single"/>
-          </w:rPr>
-          <w:t>Crash Course on Python</w:t>
-        </w:r>
-      </w:hyperlink>
-    </w:p>
-    <w:p>
-      <w:pPr>
-        <w:shd w:val="clear" w:color="auto" w:fill="FFFFFF"/>
-        <w:spacing w:after="0" w:line="675" w:lineRule="atLeast"/>
-        <w:rPr>
-          <w:rFonts w:ascii="Helvetica" w:eastAsia="Times New Roman" w:hAnsi="Helvetica" w:cs="Helvetica"/>
-          <w:color w:val="333333"/>
-          <w:sz w:val="18"/>
-          <w:szCs w:val="18"/>
-        </w:rPr>
-      </w:pPr>
-      <w:hyperlink r:id="rId9" w:history="1">
-        <w:r>
-          <w:rPr>
-            <w:rFonts w:ascii="Helvetica" w:eastAsia="Times New Roman" w:hAnsi="Helvetica" w:cs="Helvetica"/>
-            <w:color w:val="428BCA"/>
-            <w:sz w:val="18"/>
-            <w:szCs w:val="18"/>
-            <w:u w:val="single"/>
-          </w:rPr>
-          <w:t>Week 1</w:t>
-        </w:r>
-      </w:hyperlink>
-    </w:p>
-    <w:p>
-      <w:pPr>
-        <w:shd w:val="clear" w:color="auto" w:fill="FFFFFF"/>
-        <w:spacing w:after="0" w:line="675" w:lineRule="atLeast"/>
-        <w:rPr>
-          <w:rFonts w:ascii="Helvetica" w:eastAsia="Times New Roman" w:hAnsi="Helvetica" w:cs="Helvetica"/>
-          <w:color w:val="333333"/>
-          <w:sz w:val="18"/>
-          <w:szCs w:val="18"/>
-        </w:rPr>
-      </w:pPr>
-      <w:r>
-        <w:rPr>
-          <w:rFonts w:ascii="Helvetica" w:eastAsia="Times New Roman" w:hAnsi="Helvetica" w:cs="Helvetica"/>
-          <w:color w:val="333333"/>
-          <w:sz w:val="18"/>
-          <w:szCs w:val="18"/>
-        </w:rPr>
-        <w:t>Module 1 Graded Assessment</w:t>
-      </w:r>
-    </w:p>
-    <w:p>
-      <w:pPr>
-        <w:shd w:val="clear" w:color="auto" w:fill="FFFFFF"/>
-        <w:spacing w:after="0" w:line="675" w:lineRule="atLeast"/>
-        <w:rPr>
-          <w:rFonts w:ascii="Helvetica" w:eastAsia="Times New Roman" w:hAnsi="Helvetica" w:cs="Helvetica"/>
-          <w:color w:val="333333"/>
-          <w:sz w:val="21"/>
-          <w:szCs w:val="21"/>
-        </w:rPr>
-      </w:pPr>
-      <w:hyperlink r:id="rId10" w:history="1">
-        <w:r>
-          <w:rPr>
-            <w:rFonts w:ascii="Arial" w:eastAsia="Times New Roman" w:hAnsi="Arial" w:cs="Arial"/>
-            <w:color w:val="525252"/>
-            <w:sz w:val="21"/>
-            <w:szCs w:val="21"/>
-            <w:u w:val="single"/>
-          </w:rPr>
-          <w:t>Prev</w:t>
-        </w:r>
-      </w:hyperlink>
-    </w:p>
-    <w:p>
-      <w:pPr>
-        <w:shd w:val="clear" w:color="auto" w:fill="FFFFFF"/>
-        <w:spacing w:after="0" w:line="675" w:lineRule="atLeast"/>
-        <w:rPr>
-          <w:rFonts w:ascii="Helvetica" w:eastAsia="Times New Roman" w:hAnsi="Helvetica" w:cs="Helvetica"/>
-          <w:color w:val="333333"/>
-          <w:sz w:val="21"/>
-          <w:szCs w:val="21"/>
-        </w:rPr>
-      </w:pPr>
-      <w:hyperlink r:id="rId11" w:history="1">
-        <w:r>
-          <w:rPr>
-            <w:rFonts w:ascii="Arial" w:eastAsia="Times New Roman" w:hAnsi="Arial" w:cs="Arial"/>
-            <w:color w:val="525252"/>
-            <w:sz w:val="21"/>
-            <w:szCs w:val="21"/>
-            <w:u w:val="single"/>
-          </w:rPr>
-          <w:t>Next</w:t>
-        </w:r>
-      </w:hyperlink>
-    </w:p>
-    <w:p>
-      <w:pPr>
-        <w:numPr>
-          <w:ilvl w:val="0"/>
-          <w:numId w:val="2"/>
-        </w:numPr>
-        <w:shd w:val="clear" w:color="auto" w:fill="FFFFFF"/>
-        <w:spacing w:after="0" w:line="240" w:lineRule="auto"/>
-        <w:ind w:left="0"/>
-        <w:rPr>
-          <w:rFonts w:ascii="Helvetica" w:eastAsia="Times New Roman" w:hAnsi="Helvetica" w:cs="Helvetica"/>
-          <w:color w:val="333333"/>
-          <w:sz w:val="21"/>
-          <w:szCs w:val="21"/>
-        </w:rPr>
-      </w:pPr>
-    </w:p>
-    <w:p>
-      <w:pPr>
-        <w:numPr>
-          <w:ilvl w:val="1"/>
-          <w:numId w:val="2"/>
-        </w:numPr>
-        <w:shd w:val="clear" w:color="auto" w:fill="FFFFFF"/>
-        <w:spacing w:before="100" w:beforeAutospacing="1" w:after="100" w:afterAutospacing="1" w:line="240" w:lineRule="auto"/>
-        <w:ind w:left="0"/>
-        <w:rPr>
-          <w:rFonts w:ascii="Times New Roman" w:eastAsia="Times New Roman" w:hAnsi="Times New Roman" w:cs="Times New Roman"/>
-          <w:color w:val="0000FF"/>
-          <w:sz w:val="24"/>
-          <w:szCs w:val="24"/>
-        </w:rPr>
-      </w:pPr>
-      <w:r>
-        <w:rPr>
-          <w:rFonts w:ascii="Helvetica" w:eastAsia="Times New Roman" w:hAnsi="Helvetica" w:cs="Helvetica"/>
-          <w:color w:val="333333"/>
-          <w:sz w:val="21"/>
-          <w:szCs w:val="21"/>
-        </w:rPr>
-        <w:fldChar w:fldCharType="begin"/>
-      </w:r>
-      <w:r>
-        <w:rPr>
-          <w:rFonts w:ascii="Helvetica" w:eastAsia="Times New Roman" w:hAnsi="Helvetica" w:cs="Helvetica"/>
-          <w:color w:val="333333"/>
-          <w:sz w:val="21"/>
-          <w:szCs w:val="21"/>
-        </w:rPr>
-        <w:instrText xml:space="preserve"> HYPERLINK "https://www.coursera.org/learn/python-crash-course/lecture/p3kSM/specialization-introduction" </w:instrText>
-      </w:r>
-      <w:r>
-        <w:rPr>
-          <w:rFonts w:ascii="Helvetica" w:eastAsia="Times New Roman" w:hAnsi="Helvetica" w:cs="Helvetica"/>
-          <w:color w:val="333333"/>
-          <w:sz w:val="21"/>
-          <w:szCs w:val="21"/>
-        </w:rPr>
-        <w:fldChar w:fldCharType="separate"/>
-      </w:r>
-    </w:p>
-    <w:p>
-      <w:pPr>
-        <w:shd w:val="clear" w:color="auto" w:fill="FFFFFF"/>
         <w:spacing w:beforeAutospacing="1" w:after="0" w:afterAutospacing="1" w:line="240" w:lineRule="auto"/>
         <w:rPr>
-          <w:rFonts w:ascii="Times New Roman" w:eastAsia="Times New Roman" w:hAnsi="Times New Roman" w:cs="Times New Roman"/>
-          <w:color w:val="333333"/>
-          <w:sz w:val="24"/>
-          <w:szCs w:val="24"/>
-        </w:rPr>
-      </w:pPr>
-      <w:r>
-        <w:rPr>
-          <w:rFonts w:ascii="Helvetica" w:eastAsia="Times New Roman" w:hAnsi="Helvetica" w:cs="Helvetica"/>
-          <w:color w:val="333333"/>
-          <w:sz w:val="21"/>
-          <w:szCs w:val="21"/>
-        </w:rPr>
-        <w:fldChar w:fldCharType="end"/>
-      </w:r>
-    </w:p>
-    <w:p>
-      <w:pPr>
-        <w:numPr>
-          <w:ilvl w:val="1"/>
-          <w:numId w:val="2"/>
-        </w:numPr>
-        <w:shd w:val="clear" w:color="auto" w:fill="FFFFFF"/>
-        <w:spacing w:before="100" w:beforeAutospacing="1" w:after="100" w:afterAutospacing="1" w:line="240" w:lineRule="auto"/>
-        <w:ind w:left="0"/>
-        <w:rPr>
-          <w:rFonts w:ascii="Times New Roman" w:eastAsia="Times New Roman" w:hAnsi="Times New Roman" w:cs="Times New Roman"/>
-          <w:color w:val="0000FF"/>
-          <w:sz w:val="24"/>
-          <w:szCs w:val="24"/>
-        </w:rPr>
-      </w:pPr>
-      <w:r>
-        <w:rPr>
-          <w:rFonts w:ascii="Helvetica" w:eastAsia="Times New Roman" w:hAnsi="Helvetica" w:cs="Helvetica"/>
-          <w:color w:val="333333"/>
-          <w:sz w:val="21"/>
-          <w:szCs w:val="21"/>
-        </w:rPr>
-        <w:fldChar w:fldCharType="begin"/>
-      </w:r>
-      <w:r>
-        <w:rPr>
-          <w:rFonts w:ascii="Helvetica" w:eastAsia="Times New Roman" w:hAnsi="Helvetica" w:cs="Helvetica"/>
-          <w:color w:val="333333"/>
-          <w:sz w:val="21"/>
-          <w:szCs w:val="21"/>
-        </w:rPr>
-        <w:instrText xml:space="preserve"> HYPERLINK "https://www.coursera.org/learn/python-crash-course/lecture/LQyd8/course-introduction" </w:instrText>
-      </w:r>
-      <w:r>
-        <w:rPr>
-          <w:rFonts w:ascii="Helvetica" w:eastAsia="Times New Roman" w:hAnsi="Helvetica" w:cs="Helvetica"/>
-          <w:color w:val="333333"/>
-          <w:sz w:val="21"/>
-          <w:szCs w:val="21"/>
-        </w:rPr>
-        <w:fldChar w:fldCharType="separate"/>
-      </w:r>
+          <w:rFonts w:ascii="Helvetica" w:eastAsia="Times New Roman" w:hAnsi="Helvetica" w:cs="Helvetica"/>
+          <w:color w:val="333333"/>
+          <w:sz w:val="21"/>
+          <w:szCs w:val="21"/>
+        </w:rPr>
+      </w:pPr>
     </w:p>
     <w:p>
       <w:pPr>
         <w:shd w:val="clear" w:color="auto" w:fill="FFFFFF"/>
         <w:spacing w:beforeAutospacing="1" w:after="0" w:afterAutospacing="1" w:line="240" w:lineRule="auto"/>
         <w:rPr>
-          <w:rFonts w:ascii="Times New Roman" w:eastAsia="Times New Roman" w:hAnsi="Times New Roman" w:cs="Times New Roman"/>
-          <w:color w:val="333333"/>
-          <w:sz w:val="24"/>
-          <w:szCs w:val="24"/>
-        </w:rPr>
-      </w:pPr>
-      <w:r>
-        <w:rPr>
-          <w:rFonts w:ascii="Helvetica" w:eastAsia="Times New Roman" w:hAnsi="Helvetica" w:cs="Helvetica"/>
-          <w:color w:val="333333"/>
-          <w:sz w:val="21"/>
-          <w:szCs w:val="21"/>
-        </w:rPr>
-        <w:fldChar w:fldCharType="end"/>
-      </w:r>
-    </w:p>
-    <w:p>
-      <w:pPr>
-        <w:numPr>
-          <w:ilvl w:val="1"/>
-          <w:numId w:val="2"/>
-        </w:numPr>
-        <w:shd w:val="clear" w:color="auto" w:fill="FFFFFF"/>
-        <w:spacing w:before="100" w:beforeAutospacing="1" w:after="100" w:afterAutospacing="1" w:line="240" w:lineRule="auto"/>
-        <w:ind w:left="0"/>
-        <w:rPr>
-          <w:rFonts w:ascii="Times New Roman" w:eastAsia="Times New Roman" w:hAnsi="Times New Roman" w:cs="Times New Roman"/>
-          <w:color w:val="0000FF"/>
-          <w:sz w:val="24"/>
-          <w:szCs w:val="24"/>
-        </w:rPr>
-      </w:pPr>
-      <w:r>
-        <w:rPr>
-          <w:rFonts w:ascii="Helvetica" w:eastAsia="Times New Roman" w:hAnsi="Helvetica" w:cs="Helvetica"/>
-          <w:color w:val="333333"/>
-          <w:sz w:val="21"/>
-          <w:szCs w:val="21"/>
-        </w:rPr>
-        <w:fldChar w:fldCharType="begin"/>
-      </w:r>
-      <w:r>
-        <w:rPr>
-          <w:rFonts w:ascii="Helvetica" w:eastAsia="Times New Roman" w:hAnsi="Helvetica" w:cs="Helvetica"/>
-          <w:color w:val="333333"/>
-          <w:sz w:val="21"/>
-          <w:szCs w:val="21"/>
-        </w:rPr>
-        <w:instrText xml:space="preserve"> HYPERLINK "https://www.coursera.org/learn/python-crash-course/ungradedWidget/04yEb/take-a-minute-to-set-yourself-up-for-success" </w:instrText>
-      </w:r>
-      <w:r>
-        <w:rPr>
-          <w:rFonts w:ascii="Helvetica" w:eastAsia="Times New Roman" w:hAnsi="Helvetica" w:cs="Helvetica"/>
-          <w:color w:val="333333"/>
-          <w:sz w:val="21"/>
-          <w:szCs w:val="21"/>
-        </w:rPr>
-        <w:fldChar w:fldCharType="separate"/>
-      </w:r>
-    </w:p>
-    <w:p>
-      <w:pPr>
-        <w:shd w:val="clear" w:color="auto" w:fill="FFFFFF"/>
-        <w:spacing w:beforeAutospacing="1" w:after="100" w:afterAutospacing="1" w:line="240" w:lineRule="auto"/>
-        <w:rPr>
-          <w:rFonts w:ascii="Times New Roman" w:eastAsia="Times New Roman" w:hAnsi="Times New Roman" w:cs="Times New Roman"/>
-          <w:color w:val="333333"/>
-          <w:sz w:val="24"/>
-          <w:szCs w:val="24"/>
-        </w:rPr>
-      </w:pPr>
-      <w:r>
-        <w:rPr>
-          <w:rFonts w:ascii="Helvetica" w:eastAsia="Times New Roman" w:hAnsi="Helvetica" w:cs="Helvetica"/>
-          <w:color w:val="333333"/>
-          <w:sz w:val="21"/>
-          <w:szCs w:val="21"/>
-        </w:rPr>
-        <w:fldChar w:fldCharType="end"/>
-      </w:r>
-    </w:p>
-    <w:p>
-      <w:pPr>
-        <w:numPr>
-          <w:ilvl w:val="1"/>
-          <w:numId w:val="2"/>
-        </w:numPr>
-        <w:shd w:val="clear" w:color="auto" w:fill="FFFFFF"/>
-        <w:spacing w:before="100" w:beforeAutospacing="1" w:after="100" w:afterAutospacing="1" w:line="240" w:lineRule="auto"/>
-        <w:ind w:left="0"/>
-        <w:rPr>
-          <w:rFonts w:ascii="Times New Roman" w:eastAsia="Times New Roman" w:hAnsi="Times New Roman" w:cs="Times New Roman"/>
-          <w:color w:val="0000FF"/>
-          <w:sz w:val="24"/>
-          <w:szCs w:val="24"/>
-        </w:rPr>
-      </w:pPr>
-      <w:r>
-        <w:rPr>
-          <w:rFonts w:ascii="Helvetica" w:eastAsia="Times New Roman" w:hAnsi="Helvetica" w:cs="Helvetica"/>
-          <w:color w:val="333333"/>
-          <w:sz w:val="21"/>
-          <w:szCs w:val="21"/>
-        </w:rPr>
-        <w:fldChar w:fldCharType="begin"/>
-      </w:r>
-      <w:r>
-        <w:rPr>
-          <w:rFonts w:ascii="Helvetica" w:eastAsia="Times New Roman" w:hAnsi="Helvetica" w:cs="Helvetica"/>
-          <w:color w:val="333333"/>
-          <w:sz w:val="21"/>
-          <w:szCs w:val="21"/>
-        </w:rPr>
-        <w:instrText xml:space="preserve"> HYPERLINK "https://www.coursera.org/learn/python-crash-course/supplement/QWK3z/welcome-to-the-course" </w:instrText>
-      </w:r>
-      <w:r>
-        <w:rPr>
-          <w:rFonts w:ascii="Helvetica" w:eastAsia="Times New Roman" w:hAnsi="Helvetica" w:cs="Helvetica"/>
-          <w:color w:val="333333"/>
-          <w:sz w:val="21"/>
-          <w:szCs w:val="21"/>
-        </w:rPr>
-        <w:fldChar w:fldCharType="separate"/>
-      </w:r>
-    </w:p>
-    <w:p>
-      <w:pPr>
-        <w:shd w:val="clear" w:color="auto" w:fill="FFFFFF"/>
-        <w:spacing w:beforeAutospacing="1" w:after="100" w:afterAutospacing="1" w:line="240" w:lineRule="auto"/>
-        <w:rPr>
-          <w:rFonts w:ascii="Times New Roman" w:eastAsia="Times New Roman" w:hAnsi="Times New Roman" w:cs="Times New Roman"/>
-          <w:color w:val="333333"/>
-          <w:sz w:val="24"/>
-          <w:szCs w:val="24"/>
-        </w:rPr>
-      </w:pPr>
-      <w:r>
-        <w:rPr>
-          <w:rFonts w:ascii="Helvetica" w:eastAsia="Times New Roman" w:hAnsi="Helvetica" w:cs="Helvetica"/>
-          <w:color w:val="333333"/>
-          <w:sz w:val="21"/>
-          <w:szCs w:val="21"/>
-        </w:rPr>
-        <w:fldChar w:fldCharType="end"/>
-      </w:r>
-    </w:p>
-    <w:p>
-      <w:pPr>
-        <w:numPr>
-          <w:ilvl w:val="1"/>
-          <w:numId w:val="2"/>
-        </w:numPr>
-        <w:shd w:val="clear" w:color="auto" w:fill="FFFFFF"/>
-        <w:spacing w:before="100" w:beforeAutospacing="1" w:after="100" w:afterAutospacing="1" w:line="240" w:lineRule="auto"/>
-        <w:ind w:left="0"/>
-        <w:rPr>
-          <w:rFonts w:ascii="Times New Roman" w:eastAsia="Times New Roman" w:hAnsi="Times New Roman" w:cs="Times New Roman"/>
-          <w:color w:val="0000FF"/>
-          <w:sz w:val="24"/>
-          <w:szCs w:val="24"/>
-        </w:rPr>
-      </w:pPr>
-      <w:r>
-        <w:rPr>
-          <w:rFonts w:ascii="Helvetica" w:eastAsia="Times New Roman" w:hAnsi="Helvetica" w:cs="Helvetica"/>
-          <w:color w:val="333333"/>
-          <w:sz w:val="21"/>
-          <w:szCs w:val="21"/>
-        </w:rPr>
-        <w:fldChar w:fldCharType="begin"/>
-      </w:r>
-      <w:r>
-        <w:rPr>
-          <w:rFonts w:ascii="Helvetica" w:eastAsia="Times New Roman" w:hAnsi="Helvetica" w:cs="Helvetica"/>
-          <w:color w:val="333333"/>
-          <w:sz w:val="21"/>
-          <w:szCs w:val="21"/>
-        </w:rPr>
-        <w:instrText xml:space="preserve"> HYPERLINK "https://www.coursera.org/learn/python-crash-course/supplement/lX4wh/program-surveys" </w:instrText>
-      </w:r>
-      <w:r>
-        <w:rPr>
-          <w:rFonts w:ascii="Helvetica" w:eastAsia="Times New Roman" w:hAnsi="Helvetica" w:cs="Helvetica"/>
-          <w:color w:val="333333"/>
-          <w:sz w:val="21"/>
-          <w:szCs w:val="21"/>
-        </w:rPr>
-        <w:fldChar w:fldCharType="separate"/>
-      </w:r>
-    </w:p>
-    <w:p>
-      <w:pPr>
-        <w:shd w:val="clear" w:color="auto" w:fill="FFFFFF"/>
-        <w:spacing w:beforeAutospacing="1" w:after="100" w:afterAutospacing="1" w:line="240" w:lineRule="auto"/>
-        <w:rPr>
-          <w:rFonts w:ascii="Times New Roman" w:eastAsia="Times New Roman" w:hAnsi="Times New Roman" w:cs="Times New Roman"/>
-          <w:color w:val="333333"/>
-          <w:sz w:val="24"/>
-          <w:szCs w:val="24"/>
-        </w:rPr>
-      </w:pPr>
-      <w:r>
-        <w:rPr>
-          <w:rFonts w:ascii="Helvetica" w:eastAsia="Times New Roman" w:hAnsi="Helvetica" w:cs="Helvetica"/>
-          <w:color w:val="333333"/>
-          <w:sz w:val="21"/>
-          <w:szCs w:val="21"/>
-        </w:rPr>
-        <w:lastRenderedPageBreak/>
-        <w:fldChar w:fldCharType="end"/>
-      </w:r>
-    </w:p>
-    <w:p>
-      <w:pPr>
-        <w:numPr>
-          <w:ilvl w:val="1"/>
-          <w:numId w:val="2"/>
-        </w:numPr>
-        <w:shd w:val="clear" w:color="auto" w:fill="FFFFFF"/>
-        <w:spacing w:before="100" w:beforeAutospacing="1" w:after="100" w:afterAutospacing="1" w:line="240" w:lineRule="auto"/>
-        <w:ind w:left="0"/>
-        <w:rPr>
-          <w:rFonts w:ascii="Times New Roman" w:eastAsia="Times New Roman" w:hAnsi="Times New Roman" w:cs="Times New Roman"/>
-          <w:color w:val="0000FF"/>
-          <w:sz w:val="24"/>
-          <w:szCs w:val="24"/>
-        </w:rPr>
-      </w:pPr>
-      <w:r>
-        <w:rPr>
-          <w:rFonts w:ascii="Helvetica" w:eastAsia="Times New Roman" w:hAnsi="Helvetica" w:cs="Helvetica"/>
-          <w:color w:val="333333"/>
-          <w:sz w:val="21"/>
-          <w:szCs w:val="21"/>
-        </w:rPr>
-        <w:fldChar w:fldCharType="begin"/>
-      </w:r>
-      <w:r>
-        <w:rPr>
-          <w:rFonts w:ascii="Helvetica" w:eastAsia="Times New Roman" w:hAnsi="Helvetica" w:cs="Helvetica"/>
-          <w:color w:val="333333"/>
-          <w:sz w:val="21"/>
-          <w:szCs w:val="21"/>
-        </w:rPr>
-        <w:instrText xml:space="preserve"> HYPERLINK "https://www.coursera.org/learn/python-crash-course/ungradedWidget/fZrv1/automation-with-python-participant-entry-survey" </w:instrText>
-      </w:r>
-      <w:r>
-        <w:rPr>
-          <w:rFonts w:ascii="Helvetica" w:eastAsia="Times New Roman" w:hAnsi="Helvetica" w:cs="Helvetica"/>
-          <w:color w:val="333333"/>
-          <w:sz w:val="21"/>
-          <w:szCs w:val="21"/>
-        </w:rPr>
-        <w:fldChar w:fldCharType="separate"/>
-      </w:r>
-    </w:p>
-    <w:p>
-      <w:pPr>
-        <w:shd w:val="clear" w:color="auto" w:fill="FFFFFF"/>
-        <w:spacing w:beforeAutospacing="1" w:after="100" w:afterAutospacing="1" w:line="240" w:lineRule="auto"/>
-        <w:rPr>
-          <w:rFonts w:ascii="Times New Roman" w:eastAsia="Times New Roman" w:hAnsi="Times New Roman" w:cs="Times New Roman"/>
-          <w:color w:val="333333"/>
-          <w:sz w:val="24"/>
-          <w:szCs w:val="24"/>
-        </w:rPr>
-      </w:pPr>
-      <w:r>
-        <w:rPr>
-          <w:rFonts w:ascii="Helvetica" w:eastAsia="Times New Roman" w:hAnsi="Helvetica" w:cs="Helvetica"/>
-          <w:color w:val="333333"/>
-          <w:sz w:val="21"/>
-          <w:szCs w:val="21"/>
-        </w:rPr>
-        <w:fldChar w:fldCharType="end"/>
-      </w:r>
-    </w:p>
-    <w:p>
-      <w:pPr>
-        <w:numPr>
-          <w:ilvl w:val="1"/>
-          <w:numId w:val="2"/>
-        </w:numPr>
-        <w:shd w:val="clear" w:color="auto" w:fill="FFFFFF"/>
-        <w:spacing w:before="100" w:beforeAutospacing="1" w:after="100" w:afterAutospacing="1" w:line="240" w:lineRule="auto"/>
-        <w:ind w:left="0"/>
-        <w:rPr>
-          <w:rFonts w:ascii="Times New Roman" w:eastAsia="Times New Roman" w:hAnsi="Times New Roman" w:cs="Times New Roman"/>
-          <w:color w:val="0000FF"/>
-          <w:sz w:val="24"/>
-          <w:szCs w:val="24"/>
-        </w:rPr>
-      </w:pPr>
-      <w:r>
-        <w:rPr>
-          <w:rFonts w:ascii="Helvetica" w:eastAsia="Times New Roman" w:hAnsi="Helvetica" w:cs="Helvetica"/>
-          <w:color w:val="333333"/>
-          <w:sz w:val="21"/>
-          <w:szCs w:val="21"/>
-        </w:rPr>
-        <w:fldChar w:fldCharType="begin"/>
-      </w:r>
-      <w:r>
-        <w:rPr>
-          <w:rFonts w:ascii="Helvetica" w:eastAsia="Times New Roman" w:hAnsi="Helvetica" w:cs="Helvetica"/>
-          <w:color w:val="333333"/>
-          <w:sz w:val="21"/>
-          <w:szCs w:val="21"/>
-        </w:rPr>
-        <w:instrText xml:space="preserve"> HYPERLINK "https://www.coursera.org/learn/python-crash-course/discussionPrompt/BYcLx/meet-greet" </w:instrText>
-      </w:r>
-      <w:r>
-        <w:rPr>
-          <w:rFonts w:ascii="Helvetica" w:eastAsia="Times New Roman" w:hAnsi="Helvetica" w:cs="Helvetica"/>
-          <w:color w:val="333333"/>
-          <w:sz w:val="21"/>
-          <w:szCs w:val="21"/>
-        </w:rPr>
-        <w:fldChar w:fldCharType="separate"/>
-      </w:r>
-    </w:p>
-    <w:p>
-      <w:pPr>
-        <w:shd w:val="clear" w:color="auto" w:fill="FFFFFF"/>
-        <w:spacing w:beforeAutospacing="1" w:after="100" w:afterAutospacing="1" w:line="240" w:lineRule="auto"/>
-        <w:rPr>
-          <w:rFonts w:ascii="Times New Roman" w:eastAsia="Times New Roman" w:hAnsi="Times New Roman" w:cs="Times New Roman"/>
-          <w:color w:val="333333"/>
-          <w:sz w:val="24"/>
-          <w:szCs w:val="24"/>
-        </w:rPr>
-      </w:pPr>
-      <w:r>
-        <w:rPr>
-          <w:rFonts w:ascii="Helvetica" w:eastAsia="Times New Roman" w:hAnsi="Helvetica" w:cs="Helvetica"/>
-          <w:color w:val="333333"/>
-          <w:sz w:val="21"/>
-          <w:szCs w:val="21"/>
-        </w:rPr>
-        <w:fldChar w:fldCharType="end"/>
-      </w:r>
-    </w:p>
-    <w:p>
-      <w:pPr>
-        <w:numPr>
-          <w:ilvl w:val="0"/>
-          <w:numId w:val="2"/>
-        </w:numPr>
-        <w:shd w:val="clear" w:color="auto" w:fill="FFFFFF"/>
-        <w:spacing w:beforeAutospacing="1" w:after="0" w:afterAutospacing="1" w:line="240" w:lineRule="auto"/>
-        <w:ind w:left="0"/>
-        <w:rPr>
-          <w:rFonts w:ascii="Helvetica" w:eastAsia="Times New Roman" w:hAnsi="Helvetica" w:cs="Helvetica"/>
-          <w:color w:val="333333"/>
-          <w:sz w:val="21"/>
-          <w:szCs w:val="21"/>
-        </w:rPr>
-      </w:pPr>
-    </w:p>
-    <w:p>
-      <w:pPr>
-        <w:numPr>
-          <w:ilvl w:val="0"/>
-          <w:numId w:val="2"/>
-        </w:numPr>
-        <w:shd w:val="clear" w:color="auto" w:fill="FFFFFF"/>
-        <w:spacing w:beforeAutospacing="1" w:after="0" w:afterAutospacing="1" w:line="240" w:lineRule="auto"/>
-        <w:ind w:left="0"/>
-        <w:rPr>
-          <w:rFonts w:ascii="Helvetica" w:eastAsia="Times New Roman" w:hAnsi="Helvetica" w:cs="Helvetica"/>
-          <w:color w:val="333333"/>
-          <w:sz w:val="21"/>
-          <w:szCs w:val="21"/>
-        </w:rPr>
-      </w:pPr>
-    </w:p>
-    <w:p>
-      <w:pPr>
-        <w:numPr>
-          <w:ilvl w:val="0"/>
-          <w:numId w:val="2"/>
-        </w:numPr>
-        <w:shd w:val="clear" w:color="auto" w:fill="FFFFFF"/>
-        <w:spacing w:beforeAutospacing="1" w:after="0" w:afterAutospacing="1" w:line="240" w:lineRule="auto"/>
-        <w:ind w:left="0"/>
-        <w:rPr>
-          <w:rFonts w:ascii="Helvetica" w:eastAsia="Times New Roman" w:hAnsi="Helvetica" w:cs="Helvetica"/>
-          <w:color w:val="333333"/>
-          <w:sz w:val="21"/>
-          <w:szCs w:val="21"/>
-        </w:rPr>
-      </w:pPr>
-    </w:p>
-    <w:p>
-      <w:pPr>
-        <w:numPr>
-          <w:ilvl w:val="0"/>
-          <w:numId w:val="2"/>
-        </w:numPr>
-        <w:shd w:val="clear" w:color="auto" w:fill="FFFFFF"/>
-        <w:spacing w:beforeAutospacing="1" w:after="0" w:afterAutospacing="1" w:line="240" w:lineRule="auto"/>
-        <w:ind w:left="0"/>
-        <w:rPr>
-          <w:rFonts w:ascii="Helvetica" w:eastAsia="Times New Roman" w:hAnsi="Helvetica" w:cs="Helvetica"/>
-          <w:color w:val="333333"/>
-          <w:sz w:val="21"/>
-          <w:szCs w:val="21"/>
-        </w:rPr>
-      </w:pPr>
-    </w:p>
-    <w:p>
-      <w:pPr>
-        <w:shd w:val="clear" w:color="auto" w:fill="FFFFFF"/>
-        <w:spacing w:line="240" w:lineRule="auto"/>
+          <w:rFonts w:ascii="Helvetica" w:eastAsia="Times New Roman" w:hAnsi="Helvetica" w:cs="Helvetica"/>
+          <w:color w:val="333333"/>
+          <w:sz w:val="21"/>
+          <w:szCs w:val="21"/>
+        </w:rPr>
+      </w:pPr>
+      <w:bookmarkStart w:id="0" w:name="_GoBack"/>
+      <w:bookmarkEnd w:id="0"/>
+      <w:r>
         <w:rPr>
           <w:rFonts w:ascii="Arial" w:eastAsia="Times New Roman" w:hAnsi="Arial" w:cs="Arial"/>
           <w:b/>
@@ -933,25 +37,24 @@
           <w:sz w:val="21"/>
           <w:szCs w:val="21"/>
         </w:rPr>
-      </w:pPr>
-      <w:r>
+        <w:t>QUIZ • 50 MIN</w:t>
+      </w:r>
+    </w:p>
+    <w:p>
+      <w:pPr>
+        <w:shd w:val="clear" w:color="auto" w:fill="FFFFFF"/>
+        <w:spacing w:before="300" w:line="240" w:lineRule="auto"/>
+        <w:outlineLvl w:val="1"/>
         <w:rPr>
           <w:rFonts w:ascii="Arial" w:eastAsia="Times New Roman" w:hAnsi="Arial" w:cs="Arial"/>
           <w:b/>
           <w:bCs/>
-          <w:caps/>
-          <w:color w:val="333333"/>
-          <w:sz w:val="21"/>
-          <w:szCs w:val="21"/>
-        </w:rPr>
-        <w:t>QUIZ • 50 MIN</w:t>
-      </w:r>
-    </w:p>
-    <w:p>
-      <w:pPr>
-        <w:shd w:val="clear" w:color="auto" w:fill="FFFFFF"/>
-        <w:spacing w:before="300" w:line="240" w:lineRule="auto"/>
-        <w:outlineLvl w:val="1"/>
+          <w:color w:val="333333"/>
+          <w:sz w:val="36"/>
+          <w:szCs w:val="36"/>
+        </w:rPr>
+      </w:pPr>
+      <w:r>
         <w:rPr>
           <w:rFonts w:ascii="Arial" w:eastAsia="Times New Roman" w:hAnsi="Arial" w:cs="Arial"/>
           <w:b/>
@@ -960,23 +63,23 @@
           <w:sz w:val="36"/>
           <w:szCs w:val="36"/>
         </w:rPr>
-      </w:pPr>
-      <w:r>
-        <w:rPr>
-          <w:rFonts w:ascii="Arial" w:eastAsia="Times New Roman" w:hAnsi="Arial" w:cs="Arial"/>
+        <w:t>Module 1 Graded Assessment</w:t>
+      </w:r>
+    </w:p>
+    <w:p>
+      <w:pPr>
+        <w:shd w:val="clear" w:color="auto" w:fill="FFFFFF"/>
+        <w:spacing w:after="135" w:line="240" w:lineRule="auto"/>
+        <w:rPr>
+          <w:rFonts w:ascii="Helvetica" w:eastAsia="Times New Roman" w:hAnsi="Helvetica" w:cs="Helvetica"/>
           <w:b/>
           <w:bCs/>
           <w:color w:val="333333"/>
-          <w:sz w:val="36"/>
-          <w:szCs w:val="36"/>
-        </w:rPr>
-        <w:t>Module 1 Graded Assessment</w:t>
-      </w:r>
-    </w:p>
-    <w:p>
-      <w:pPr>
-        <w:shd w:val="clear" w:color="auto" w:fill="FFFFFF"/>
-        <w:spacing w:after="135" w:line="240" w:lineRule="auto"/>
+          <w:sz w:val="21"/>
+          <w:szCs w:val="21"/>
+        </w:rPr>
+      </w:pPr>
+      <w:r>
         <w:rPr>
           <w:rFonts w:ascii="Helvetica" w:eastAsia="Times New Roman" w:hAnsi="Helvetica" w:cs="Helvetica"/>
           <w:b/>
@@ -985,16 +88,6 @@
           <w:sz w:val="21"/>
           <w:szCs w:val="21"/>
         </w:rPr>
-      </w:pPr>
-      <w:r>
-        <w:rPr>
-          <w:rFonts w:ascii="Helvetica" w:eastAsia="Times New Roman" w:hAnsi="Helvetica" w:cs="Helvetica"/>
-          <w:b/>
-          <w:bCs/>
-          <w:color w:val="333333"/>
-          <w:sz w:val="21"/>
-          <w:szCs w:val="21"/>
-        </w:rPr>
         <w:t>Submit your assignment</w:t>
       </w:r>
     </w:p>
@@ -1009,6 +102,7 @@
           <w:szCs w:val="21"/>
         </w:rPr>
       </w:pPr>
+      <w:proofErr w:type="spellStart"/>
       <w:r>
         <w:rPr>
           <w:rFonts w:ascii="Arial" w:eastAsia="Times New Roman" w:hAnsi="Arial" w:cs="Arial"/>
@@ -1028,7 +122,17 @@
           <w:sz w:val="21"/>
           <w:szCs w:val="21"/>
         </w:rPr>
-        <w:t>Jun 22, 12:59 PM +06</w:t>
+        <w:t>Jun</w:t>
+      </w:r>
+      <w:proofErr w:type="spellEnd"/>
+      <w:r>
+        <w:rPr>
+          <w:rFonts w:ascii="Segoe UI" w:eastAsia="Times New Roman" w:hAnsi="Segoe UI" w:cs="Segoe UI"/>
+          <w:color w:val="525252"/>
+          <w:sz w:val="21"/>
+          <w:szCs w:val="21"/>
+        </w:rPr>
+        <w:t xml:space="preserve"> 22, 12:59 PM +06</w:t>
       </w:r>
     </w:p>
     <w:p>
@@ -1589,14 +693,14 @@
           <w:szCs w:val="21"/>
         </w:rPr>
       </w:pPr>
-      <w:r>
-        <w:rPr>
-          <w:rFonts w:ascii="Arial" w:eastAsia="Times New Roman" w:hAnsi="Arial" w:cs="Arial"/>
-          <w:color w:val="333333"/>
-          <w:sz w:val="21"/>
-          <w:szCs w:val="21"/>
-        </w:rPr>
-        <w:lastRenderedPageBreak/>
+      <w:proofErr w:type="gramStart"/>
+      <w:r>
+        <w:rPr>
+          <w:rFonts w:ascii="Arial" w:eastAsia="Times New Roman" w:hAnsi="Arial" w:cs="Arial"/>
+          <w:color w:val="333333"/>
+          <w:sz w:val="21"/>
+          <w:szCs w:val="21"/>
+        </w:rPr>
         <w:t>1.</w:t>
       </w:r>
       <w:r>
@@ -1607,7 +711,18 @@
           <w:szCs w:val="21"/>
           <w:bdr w:val="none" w:sz="0" w:space="0" w:color="auto" w:frame="1"/>
         </w:rPr>
-        <w:t>Question 1</w:t>
+        <w:t>Question</w:t>
+      </w:r>
+      <w:proofErr w:type="gramEnd"/>
+      <w:r>
+        <w:rPr>
+          <w:rFonts w:ascii="Arial" w:eastAsia="Times New Roman" w:hAnsi="Arial" w:cs="Arial"/>
+          <w:color w:val="333333"/>
+          <w:sz w:val="21"/>
+          <w:szCs w:val="21"/>
+          <w:bdr w:val="none" w:sz="0" w:space="0" w:color="auto" w:frame="1"/>
+        </w:rPr>
+        <w:t xml:space="preserve"> 1</w:t>
       </w:r>
     </w:p>
     <w:p>
@@ -1673,7 +788,7 @@
           <w:sz w:val="21"/>
           <w:szCs w:val="21"/>
         </w:rPr>
-        <w:object w:dxaOrig="1440" w:dyaOrig="1440" w14:anchorId="257379D5">
+        <w:object w:dxaOrig="225" w:dyaOrig="225" w14:anchorId="257379D5">
           <v:shapetype id="_x0000_t75" coordsize="21600,21600" o:spt="75" o:preferrelative="t" path="m@4@5l@4@11@9@11@9@5xe" filled="f" stroked="f">
             <v:stroke joinstyle="miter"/>
             <v:formulas>
@@ -1693,10 +808,10 @@
             <v:path o:extrusionok="f" gradientshapeok="t" o:connecttype="rect"/>
             <o:lock v:ext="edit" aspectratio="t"/>
           </v:shapetype>
-          <v:shape id="_x0000_i1124" type="#_x0000_t75" style="width:18pt;height:15.6pt" o:ole="">
-            <v:imagedata r:id="rId12" o:title=""/>
+          <v:shape id="_x0000_i1090" type="#_x0000_t75" style="width:18pt;height:16.2pt" o:ole="">
+            <v:imagedata r:id="rId5" o:title=""/>
           </v:shape>
-          <w:control r:id="rId13" w:name="DefaultOcxName" w:shapeid="_x0000_i1124"/>
+          <w:control r:id="rId6" w:name="DefaultOcxName" w:shapeid="_x0000_i1090"/>
         </w:object>
       </w:r>
     </w:p>
@@ -1737,11 +852,11 @@
           <w:sz w:val="21"/>
           <w:szCs w:val="21"/>
         </w:rPr>
-        <w:object w:dxaOrig="1440" w:dyaOrig="1440" w14:anchorId="5A15AD41">
-          <v:shape id="_x0000_i1123" type="#_x0000_t75" style="width:18pt;height:15.6pt" o:ole="">
-            <v:imagedata r:id="rId12" o:title=""/>
+        <w:object w:dxaOrig="225" w:dyaOrig="225" w14:anchorId="5A15AD41">
+          <v:shape id="_x0000_i1093" type="#_x0000_t75" style="width:18pt;height:16.2pt" o:ole="">
+            <v:imagedata r:id="rId5" o:title=""/>
           </v:shape>
-          <w:control r:id="rId14" w:name="DefaultOcxName1" w:shapeid="_x0000_i1123"/>
+          <w:control r:id="rId7" w:name="DefaultOcxName1" w:shapeid="_x0000_i1093"/>
         </w:object>
       </w:r>
     </w:p>
@@ -1782,11 +897,11 @@
           <w:sz w:val="21"/>
           <w:szCs w:val="21"/>
         </w:rPr>
-        <w:object w:dxaOrig="1440" w:dyaOrig="1440" w14:anchorId="0CA47E64">
-          <v:shape id="_x0000_i1122" type="#_x0000_t75" style="width:18pt;height:15.6pt" o:ole="">
-            <v:imagedata r:id="rId12" o:title=""/>
+        <w:object w:dxaOrig="225" w:dyaOrig="225" w14:anchorId="0CA47E64">
+          <v:shape id="_x0000_i1096" type="#_x0000_t75" style="width:18pt;height:16.2pt" o:ole="">
+            <v:imagedata r:id="rId5" o:title=""/>
           </v:shape>
-          <w:control r:id="rId15" w:name="DefaultOcxName2" w:shapeid="_x0000_i1122"/>
+          <w:control r:id="rId8" w:name="DefaultOcxName2" w:shapeid="_x0000_i1096"/>
         </w:object>
       </w:r>
     </w:p>
@@ -1827,11 +942,12 @@
           <w:sz w:val="21"/>
           <w:szCs w:val="21"/>
         </w:rPr>
-        <w:object w:dxaOrig="1440" w:dyaOrig="1440" w14:anchorId="1D918BC3">
-          <v:shape id="_x0000_i1125" type="#_x0000_t75" style="width:18pt;height:15.6pt" o:ole="">
-            <v:imagedata r:id="rId16" o:title=""/>
+        <w:lastRenderedPageBreak/>
+        <w:object w:dxaOrig="225" w:dyaOrig="225" w14:anchorId="1D918BC3">
+          <v:shape id="_x0000_i1099" type="#_x0000_t75" style="width:18pt;height:16.2pt" o:ole="">
+            <v:imagedata r:id="rId9" o:title=""/>
           </v:shape>
-          <w:control r:id="rId17" w:name="DefaultOcxName3" w:shapeid="_x0000_i1125"/>
+          <w:control r:id="rId10" w:name="DefaultOcxName3" w:shapeid="_x0000_i1099"/>
         </w:object>
       </w:r>
     </w:p>
@@ -1852,7 +968,27 @@
           <w:sz w:val="21"/>
           <w:szCs w:val="21"/>
         </w:rPr>
-        <w:t>A step-by-step recipe of what needs to be done to complete a task, that gets executed by the computer.</w:t>
+        <w:t xml:space="preserve">A step-by-step recipe of what needs to be done to complete a </w:t>
+      </w:r>
+      <w:proofErr w:type="gramStart"/>
+      <w:r>
+        <w:rPr>
+          <w:rFonts w:ascii="Arial" w:eastAsia="Times New Roman" w:hAnsi="Arial" w:cs="Arial"/>
+          <w:color w:val="333333"/>
+          <w:sz w:val="21"/>
+          <w:szCs w:val="21"/>
+        </w:rPr>
+        <w:t>task, that</w:t>
+      </w:r>
+      <w:proofErr w:type="gramEnd"/>
+      <w:r>
+        <w:rPr>
+          <w:rFonts w:ascii="Arial" w:eastAsia="Times New Roman" w:hAnsi="Arial" w:cs="Arial"/>
+          <w:color w:val="333333"/>
+          <w:sz w:val="21"/>
+          <w:szCs w:val="21"/>
+        </w:rPr>
+        <w:t xml:space="preserve"> gets executed by the computer.</w:t>
       </w:r>
     </w:p>
     <w:p>
@@ -1912,6 +1048,7 @@
           <w:szCs w:val="21"/>
         </w:rPr>
       </w:pPr>
+      <w:proofErr w:type="gramStart"/>
       <w:r>
         <w:rPr>
           <w:rFonts w:ascii="Arial" w:eastAsia="Times New Roman" w:hAnsi="Arial" w:cs="Arial"/>
@@ -1929,7 +1066,18 @@
           <w:szCs w:val="21"/>
           <w:bdr w:val="none" w:sz="0" w:space="0" w:color="auto" w:frame="1"/>
         </w:rPr>
-        <w:t>Question 2</w:t>
+        <w:t>Question</w:t>
+      </w:r>
+      <w:proofErr w:type="gramEnd"/>
+      <w:r>
+        <w:rPr>
+          <w:rFonts w:ascii="Arial" w:eastAsia="Times New Roman" w:hAnsi="Arial" w:cs="Arial"/>
+          <w:color w:val="333333"/>
+          <w:sz w:val="21"/>
+          <w:szCs w:val="21"/>
+          <w:bdr w:val="none" w:sz="0" w:space="0" w:color="auto" w:frame="1"/>
+        </w:rPr>
+        <w:t xml:space="preserve"> 2</w:t>
       </w:r>
     </w:p>
     <w:p>
@@ -1995,11 +1143,11 @@
           <w:sz w:val="21"/>
           <w:szCs w:val="21"/>
         </w:rPr>
-        <w:object w:dxaOrig="1440" w:dyaOrig="1440" w14:anchorId="73AB6B9D">
-          <v:shape id="_x0000_i1120" type="#_x0000_t75" style="width:18pt;height:15.6pt" o:ole="">
-            <v:imagedata r:id="rId12" o:title=""/>
+        <w:object w:dxaOrig="225" w:dyaOrig="225" w14:anchorId="73AB6B9D">
+          <v:shape id="_x0000_i1102" type="#_x0000_t75" style="width:18pt;height:16.2pt" o:ole="">
+            <v:imagedata r:id="rId5" o:title=""/>
           </v:shape>
-          <w:control r:id="rId18" w:name="DefaultOcxName4" w:shapeid="_x0000_i1120"/>
+          <w:control r:id="rId11" w:name="DefaultOcxName4" w:shapeid="_x0000_i1102"/>
         </w:object>
       </w:r>
     </w:p>
@@ -2040,11 +1188,11 @@
           <w:sz w:val="21"/>
           <w:szCs w:val="21"/>
         </w:rPr>
-        <w:object w:dxaOrig="1440" w:dyaOrig="1440" w14:anchorId="124C5395">
-          <v:shape id="_x0000_i1126" type="#_x0000_t75" style="width:18pt;height:15.6pt" o:ole="">
-            <v:imagedata r:id="rId16" o:title=""/>
+        <w:object w:dxaOrig="225" w:dyaOrig="225" w14:anchorId="124C5395">
+          <v:shape id="_x0000_i1105" type="#_x0000_t75" style="width:18pt;height:16.2pt" o:ole="">
+            <v:imagedata r:id="rId9" o:title=""/>
           </v:shape>
-          <w:control r:id="rId19" w:name="DefaultOcxName5" w:shapeid="_x0000_i1126"/>
+          <w:control r:id="rId12" w:name="DefaultOcxName5" w:shapeid="_x0000_i1105"/>
         </w:object>
       </w:r>
     </w:p>
@@ -2085,11 +1233,11 @@
           <w:sz w:val="21"/>
           <w:szCs w:val="21"/>
         </w:rPr>
-        <w:object w:dxaOrig="1440" w:dyaOrig="1440" w14:anchorId="152F4430">
-          <v:shape id="_x0000_i1118" type="#_x0000_t75" style="width:18pt;height:15.6pt" o:ole="">
-            <v:imagedata r:id="rId12" o:title=""/>
+        <w:object w:dxaOrig="225" w:dyaOrig="225" w14:anchorId="152F4430">
+          <v:shape id="_x0000_i1108" type="#_x0000_t75" style="width:18pt;height:16.2pt" o:ole="">
+            <v:imagedata r:id="rId5" o:title=""/>
           </v:shape>
-          <w:control r:id="rId20" w:name="DefaultOcxName6" w:shapeid="_x0000_i1118"/>
+          <w:control r:id="rId13" w:name="DefaultOcxName6" w:shapeid="_x0000_i1108"/>
         </w:object>
       </w:r>
     </w:p>
@@ -2130,11 +1278,11 @@
           <w:sz w:val="21"/>
           <w:szCs w:val="21"/>
         </w:rPr>
-        <w:object w:dxaOrig="1440" w:dyaOrig="1440" w14:anchorId="51579CBC">
-          <v:shape id="_x0000_i1117" type="#_x0000_t75" style="width:18pt;height:15.6pt" o:ole="">
-            <v:imagedata r:id="rId12" o:title=""/>
+        <w:object w:dxaOrig="225" w:dyaOrig="225" w14:anchorId="51579CBC">
+          <v:shape id="_x0000_i1111" type="#_x0000_t75" style="width:18pt;height:16.2pt" o:ole="">
+            <v:imagedata r:id="rId5" o:title=""/>
           </v:shape>
-          <w:control r:id="rId21" w:name="DefaultOcxName7" w:shapeid="_x0000_i1117"/>
+          <w:control r:id="rId14" w:name="DefaultOcxName7" w:shapeid="_x0000_i1111"/>
         </w:object>
       </w:r>
     </w:p>
@@ -2215,6 +1363,7 @@
           <w:szCs w:val="21"/>
         </w:rPr>
       </w:pPr>
+      <w:proofErr w:type="gramStart"/>
       <w:r>
         <w:rPr>
           <w:rFonts w:ascii="Arial" w:eastAsia="Times New Roman" w:hAnsi="Arial" w:cs="Arial"/>
@@ -2232,7 +1381,18 @@
           <w:szCs w:val="21"/>
           <w:bdr w:val="none" w:sz="0" w:space="0" w:color="auto" w:frame="1"/>
         </w:rPr>
-        <w:t>Question 3</w:t>
+        <w:t>Question</w:t>
+      </w:r>
+      <w:proofErr w:type="gramEnd"/>
+      <w:r>
+        <w:rPr>
+          <w:rFonts w:ascii="Arial" w:eastAsia="Times New Roman" w:hAnsi="Arial" w:cs="Arial"/>
+          <w:color w:val="333333"/>
+          <w:sz w:val="21"/>
+          <w:szCs w:val="21"/>
+          <w:bdr w:val="none" w:sz="0" w:space="0" w:color="auto" w:frame="1"/>
+        </w:rPr>
+        <w:t xml:space="preserve"> 3</w:t>
       </w:r>
     </w:p>
     <w:p>
@@ -2253,7 +1413,6 @@
           <w:sz w:val="21"/>
           <w:szCs w:val="21"/>
         </w:rPr>
-        <w:lastRenderedPageBreak/>
         <w:t>Which of the following tasks are good candidates for automation? Check all that apply.</w:t>
       </w:r>
     </w:p>
@@ -2299,11 +1458,11 @@
           <w:sz w:val="21"/>
           <w:szCs w:val="21"/>
         </w:rPr>
-        <w:object w:dxaOrig="1440" w:dyaOrig="1440" w14:anchorId="2924B416">
-          <v:shape id="_x0000_i1116" type="#_x0000_t75" style="width:18pt;height:15.6pt" o:ole="">
-            <v:imagedata r:id="rId22" o:title=""/>
+        <w:object w:dxaOrig="225" w:dyaOrig="225" w14:anchorId="2924B416">
+          <v:shape id="_x0000_i1114" type="#_x0000_t75" style="width:18pt;height:16.2pt" o:ole="">
+            <v:imagedata r:id="rId15" o:title=""/>
           </v:shape>
-          <w:control r:id="rId23" w:name="DefaultOcxName8" w:shapeid="_x0000_i1116"/>
+          <w:control r:id="rId16" w:name="DefaultOcxName8" w:shapeid="_x0000_i1114"/>
         </w:object>
       </w:r>
     </w:p>
@@ -2344,11 +1503,11 @@
           <w:sz w:val="21"/>
           <w:szCs w:val="21"/>
         </w:rPr>
-        <w:object w:dxaOrig="1440" w:dyaOrig="1440" w14:anchorId="001D7707">
-          <v:shape id="_x0000_i1127" type="#_x0000_t75" style="width:18pt;height:15.6pt" o:ole="">
-            <v:imagedata r:id="rId24" o:title=""/>
+        <w:object w:dxaOrig="225" w:dyaOrig="225" w14:anchorId="001D7707">
+          <v:shape id="_x0000_i1117" type="#_x0000_t75" style="width:18pt;height:16.2pt" o:ole="">
+            <v:imagedata r:id="rId17" o:title=""/>
           </v:shape>
-          <w:control r:id="rId25" w:name="DefaultOcxName9" w:shapeid="_x0000_i1127"/>
+          <w:control r:id="rId18" w:name="DefaultOcxName9" w:shapeid="_x0000_i1117"/>
         </w:object>
       </w:r>
     </w:p>
@@ -2435,11 +1594,11 @@
           <w:sz w:val="21"/>
           <w:szCs w:val="21"/>
         </w:rPr>
-        <w:object w:dxaOrig="1440" w:dyaOrig="1440" w14:anchorId="056C0284">
-          <v:shape id="_x0000_i1128" type="#_x0000_t75" style="width:18pt;height:15.6pt" o:ole="">
-            <v:imagedata r:id="rId24" o:title=""/>
+        <w:object w:dxaOrig="225" w:dyaOrig="225" w14:anchorId="056C0284">
+          <v:shape id="_x0000_i1120" type="#_x0000_t75" style="width:18pt;height:16.2pt" o:ole="">
+            <v:imagedata r:id="rId17" o:title=""/>
           </v:shape>
-          <w:control r:id="rId26" w:name="DefaultOcxName10" w:shapeid="_x0000_i1128"/>
+          <w:control r:id="rId19" w:name="DefaultOcxName10" w:shapeid="_x0000_i1120"/>
         </w:object>
       </w:r>
     </w:p>
@@ -2460,6 +1619,7 @@
           <w:sz w:val="21"/>
           <w:szCs w:val="21"/>
         </w:rPr>
+        <w:lastRenderedPageBreak/>
         <w:t>Setting the home directory and access permissions for new employees joining your company.</w:t>
       </w:r>
     </w:p>
@@ -2526,11 +1686,11 @@
           <w:sz w:val="21"/>
           <w:szCs w:val="21"/>
         </w:rPr>
-        <w:object w:dxaOrig="1440" w:dyaOrig="1440" w14:anchorId="1BA9338F">
-          <v:shape id="_x0000_i1113" type="#_x0000_t75" style="width:18pt;height:15.6pt" o:ole="">
-            <v:imagedata r:id="rId22" o:title=""/>
+        <w:object w:dxaOrig="225" w:dyaOrig="225" w14:anchorId="1BA9338F">
+          <v:shape id="_x0000_i1123" type="#_x0000_t75" style="width:18pt;height:16.2pt" o:ole="">
+            <v:imagedata r:id="rId15" o:title=""/>
           </v:shape>
-          <w:control r:id="rId27" w:name="DefaultOcxName11" w:shapeid="_x0000_i1113"/>
+          <w:control r:id="rId20" w:name="DefaultOcxName11" w:shapeid="_x0000_i1123"/>
         </w:object>
       </w:r>
     </w:p>
@@ -2571,11 +1731,11 @@
           <w:sz w:val="21"/>
           <w:szCs w:val="21"/>
         </w:rPr>
-        <w:object w:dxaOrig="1440" w:dyaOrig="1440" w14:anchorId="452BC03D">
-          <v:shape id="_x0000_i1112" type="#_x0000_t75" style="width:18pt;height:15.6pt" o:ole="">
-            <v:imagedata r:id="rId22" o:title=""/>
+        <w:object w:dxaOrig="225" w:dyaOrig="225" w14:anchorId="452BC03D">
+          <v:shape id="_x0000_i1126" type="#_x0000_t75" style="width:18pt;height:16.2pt" o:ole="">
+            <v:imagedata r:id="rId15" o:title=""/>
           </v:shape>
-          <w:control r:id="rId28" w:name="DefaultOcxName12" w:shapeid="_x0000_i1112"/>
+          <w:control r:id="rId21" w:name="DefaultOcxName12" w:shapeid="_x0000_i1126"/>
         </w:object>
       </w:r>
     </w:p>
@@ -2616,11 +1776,11 @@
           <w:sz w:val="21"/>
           <w:szCs w:val="21"/>
         </w:rPr>
-        <w:object w:dxaOrig="1440" w:dyaOrig="1440" w14:anchorId="3A7ABC2A">
-          <v:shape id="_x0000_i1129" type="#_x0000_t75" style="width:18pt;height:15.6pt" o:ole="">
-            <v:imagedata r:id="rId24" o:title=""/>
+        <w:object w:dxaOrig="225" w:dyaOrig="225" w14:anchorId="3A7ABC2A">
+          <v:shape id="_x0000_i1129" type="#_x0000_t75" style="width:18pt;height:16.2pt" o:ole="">
+            <v:imagedata r:id="rId17" o:title=""/>
           </v:shape>
-          <w:control r:id="rId29" w:name="DefaultOcxName13" w:shapeid="_x0000_i1129"/>
+          <w:control r:id="rId22" w:name="DefaultOcxName13" w:shapeid="_x0000_i1129"/>
         </w:object>
       </w:r>
     </w:p>
@@ -2701,6 +1861,7 @@
           <w:szCs w:val="21"/>
         </w:rPr>
       </w:pPr>
+      <w:proofErr w:type="gramStart"/>
       <w:r>
         <w:rPr>
           <w:rFonts w:ascii="Arial" w:eastAsia="Times New Roman" w:hAnsi="Arial" w:cs="Arial"/>
@@ -2718,7 +1879,18 @@
           <w:szCs w:val="21"/>
           <w:bdr w:val="none" w:sz="0" w:space="0" w:color="auto" w:frame="1"/>
         </w:rPr>
-        <w:t>Question 4</w:t>
+        <w:t>Question</w:t>
+      </w:r>
+      <w:proofErr w:type="gramEnd"/>
+      <w:r>
+        <w:rPr>
+          <w:rFonts w:ascii="Arial" w:eastAsia="Times New Roman" w:hAnsi="Arial" w:cs="Arial"/>
+          <w:color w:val="333333"/>
+          <w:sz w:val="21"/>
+          <w:szCs w:val="21"/>
+          <w:bdr w:val="none" w:sz="0" w:space="0" w:color="auto" w:frame="1"/>
+        </w:rPr>
+        <w:t xml:space="preserve"> 4</w:t>
       </w:r>
     </w:p>
     <w:p>
@@ -2784,11 +1956,11 @@
           <w:sz w:val="21"/>
           <w:szCs w:val="21"/>
         </w:rPr>
-        <w:object w:dxaOrig="1440" w:dyaOrig="1440" w14:anchorId="11916AE2">
-          <v:shape id="_x0000_i1130" type="#_x0000_t75" style="width:18pt;height:15.6pt" o:ole="">
-            <v:imagedata r:id="rId24" o:title=""/>
+        <w:object w:dxaOrig="225" w:dyaOrig="225" w14:anchorId="11916AE2">
+          <v:shape id="_x0000_i1132" type="#_x0000_t75" style="width:18pt;height:16.2pt" o:ole="">
+            <v:imagedata r:id="rId17" o:title=""/>
           </v:shape>
-          <w:control r:id="rId30" w:name="DefaultOcxName14" w:shapeid="_x0000_i1130"/>
+          <w:control r:id="rId23" w:name="DefaultOcxName14" w:shapeid="_x0000_i1132"/>
         </w:object>
       </w:r>
     </w:p>
@@ -2875,12 +2047,11 @@
           <w:sz w:val="21"/>
           <w:szCs w:val="21"/>
         </w:rPr>
-        <w:lastRenderedPageBreak/>
-        <w:object w:dxaOrig="1440" w:dyaOrig="1440" w14:anchorId="12BE087E">
-          <v:shape id="_x0000_i1131" type="#_x0000_t75" style="width:18pt;height:15.6pt" o:ole="">
-            <v:imagedata r:id="rId24" o:title=""/>
+        <w:object w:dxaOrig="225" w:dyaOrig="225" w14:anchorId="12BE087E">
+          <v:shape id="_x0000_i1135" type="#_x0000_t75" style="width:18pt;height:16.2pt" o:ole="">
+            <v:imagedata r:id="rId17" o:title=""/>
           </v:shape>
-          <w:control r:id="rId31" w:name="DefaultOcxName15" w:shapeid="_x0000_i1131"/>
+          <w:control r:id="rId24" w:name="DefaultOcxName15" w:shapeid="_x0000_i1135"/>
         </w:object>
       </w:r>
     </w:p>
@@ -2967,11 +2138,11 @@
           <w:sz w:val="21"/>
           <w:szCs w:val="21"/>
         </w:rPr>
-        <w:object w:dxaOrig="1440" w:dyaOrig="1440" w14:anchorId="1F587994">
-          <v:shape id="_x0000_i1108" type="#_x0000_t75" style="width:18pt;height:15.6pt" o:ole="">
-            <v:imagedata r:id="rId22" o:title=""/>
+        <w:object w:dxaOrig="225" w:dyaOrig="225" w14:anchorId="1F587994">
+          <v:shape id="_x0000_i1138" type="#_x0000_t75" style="width:18pt;height:16.2pt" o:ole="">
+            <v:imagedata r:id="rId15" o:title=""/>
           </v:shape>
-          <w:control r:id="rId32" w:name="DefaultOcxName16" w:shapeid="_x0000_i1108"/>
+          <w:control r:id="rId25" w:name="DefaultOcxName16" w:shapeid="_x0000_i1138"/>
         </w:object>
       </w:r>
     </w:p>
@@ -3012,11 +2183,11 @@
           <w:sz w:val="21"/>
           <w:szCs w:val="21"/>
         </w:rPr>
-        <w:object w:dxaOrig="1440" w:dyaOrig="1440" w14:anchorId="203CF843">
-          <v:shape id="_x0000_i1132" type="#_x0000_t75" style="width:18pt;height:15.6pt" o:ole="">
-            <v:imagedata r:id="rId24" o:title=""/>
+        <w:object w:dxaOrig="225" w:dyaOrig="225" w14:anchorId="203CF843">
+          <v:shape id="_x0000_i1141" type="#_x0000_t75" style="width:18pt;height:16.2pt" o:ole="">
+            <v:imagedata r:id="rId17" o:title=""/>
           </v:shape>
-          <w:control r:id="rId33" w:name="DefaultOcxName17" w:shapeid="_x0000_i1132"/>
+          <w:control r:id="rId26" w:name="DefaultOcxName17" w:shapeid="_x0000_i1141"/>
         </w:object>
       </w:r>
     </w:p>
@@ -3037,7 +2208,27 @@
           <w:sz w:val="21"/>
           <w:szCs w:val="21"/>
         </w:rPr>
-        <w:t>We can practice Python using web interpreters or codepads as well as executing it locally.</w:t>
+        <w:t xml:space="preserve">We can practice Python using web interpreters or </w:t>
+      </w:r>
+      <w:proofErr w:type="spellStart"/>
+      <w:r>
+        <w:rPr>
+          <w:rFonts w:ascii="Arial" w:eastAsia="Times New Roman" w:hAnsi="Arial" w:cs="Arial"/>
+          <w:color w:val="333333"/>
+          <w:sz w:val="21"/>
+          <w:szCs w:val="21"/>
+        </w:rPr>
+        <w:t>codepads</w:t>
+      </w:r>
+      <w:proofErr w:type="spellEnd"/>
+      <w:r>
+        <w:rPr>
+          <w:rFonts w:ascii="Arial" w:eastAsia="Times New Roman" w:hAnsi="Arial" w:cs="Arial"/>
+          <w:color w:val="333333"/>
+          <w:sz w:val="21"/>
+          <w:szCs w:val="21"/>
+        </w:rPr>
+        <w:t xml:space="preserve"> as well as executing it locally.</w:t>
       </w:r>
     </w:p>
     <w:p>
@@ -3062,6 +2253,7 @@
           <w:sz w:val="21"/>
           <w:szCs w:val="21"/>
         </w:rPr>
+        <w:lastRenderedPageBreak/>
         <w:t>Correct</w:t>
       </w:r>
     </w:p>
@@ -3097,6 +2289,7 @@
           <w:szCs w:val="21"/>
         </w:rPr>
       </w:pPr>
+      <w:proofErr w:type="gramStart"/>
       <w:r>
         <w:rPr>
           <w:rFonts w:ascii="Arial" w:eastAsia="Times New Roman" w:hAnsi="Arial" w:cs="Arial"/>
@@ -3114,7 +2307,18 @@
           <w:szCs w:val="21"/>
           <w:bdr w:val="none" w:sz="0" w:space="0" w:color="auto" w:frame="1"/>
         </w:rPr>
-        <w:t>Question 5</w:t>
+        <w:t>Question</w:t>
+      </w:r>
+      <w:proofErr w:type="gramEnd"/>
+      <w:r>
+        <w:rPr>
+          <w:rFonts w:ascii="Arial" w:eastAsia="Times New Roman" w:hAnsi="Arial" w:cs="Arial"/>
+          <w:color w:val="333333"/>
+          <w:sz w:val="21"/>
+          <w:szCs w:val="21"/>
+          <w:bdr w:val="none" w:sz="0" w:space="0" w:color="auto" w:frame="1"/>
+        </w:rPr>
+        <w:t xml:space="preserve"> 5</w:t>
       </w:r>
     </w:p>
     <w:p>
@@ -3180,11 +2384,11 @@
           <w:sz w:val="21"/>
           <w:szCs w:val="21"/>
         </w:rPr>
-        <w:object w:dxaOrig="1440" w:dyaOrig="1440" w14:anchorId="5E0CDF7B">
-          <v:shape id="_x0000_i1106" type="#_x0000_t75" style="width:18pt;height:15.6pt" o:ole="">
-            <v:imagedata r:id="rId12" o:title=""/>
+        <w:object w:dxaOrig="225" w:dyaOrig="225" w14:anchorId="5E0CDF7B">
+          <v:shape id="_x0000_i1144" type="#_x0000_t75" style="width:18pt;height:16.2pt" o:ole="">
+            <v:imagedata r:id="rId5" o:title=""/>
           </v:shape>
-          <w:control r:id="rId34" w:name="DefaultOcxName18" w:shapeid="_x0000_i1106"/>
+          <w:control r:id="rId27" w:name="DefaultOcxName18" w:shapeid="_x0000_i1144"/>
         </w:object>
       </w:r>
     </w:p>
@@ -3208,7 +2412,6 @@
         <w:t>Python is the only programming language that is worth learning.</w:t>
       </w:r>
     </w:p>
-    <w:bookmarkStart w:id="0" w:name="_GoBack"/>
     <w:p>
       <w:pPr>
         <w:shd w:val="clear" w:color="auto" w:fill="FFFFFF"/>
@@ -3226,14 +2429,13 @@
           <w:sz w:val="21"/>
           <w:szCs w:val="21"/>
         </w:rPr>
-        <w:object w:dxaOrig="1440" w:dyaOrig="1440" w14:anchorId="2EE653EA">
-          <v:shape id="_x0000_i1133" type="#_x0000_t75" style="width:18pt;height:15.6pt" o:ole="">
-            <v:imagedata r:id="rId16" o:title=""/>
+        <w:object w:dxaOrig="225" w:dyaOrig="225" w14:anchorId="2EE653EA">
+          <v:shape id="_x0000_i1147" type="#_x0000_t75" style="width:18pt;height:16.2pt" o:ole="">
+            <v:imagedata r:id="rId9" o:title=""/>
           </v:shape>
-          <w:control r:id="rId35" w:name="DefaultOcxName19" w:shapeid="_x0000_i1133"/>
+          <w:control r:id="rId28" w:name="DefaultOcxName19" w:shapeid="_x0000_i1147"/>
         </w:object>
       </w:r>
-      <w:bookmarkEnd w:id="0"/>
     </w:p>
     <w:p>
       <w:pPr>
@@ -3272,11 +2474,11 @@
           <w:sz w:val="21"/>
           <w:szCs w:val="21"/>
         </w:rPr>
-        <w:object w:dxaOrig="1440" w:dyaOrig="1440" w14:anchorId="552E16DE">
-          <v:shape id="_x0000_i1104" type="#_x0000_t75" style="width:18pt;height:15.6pt" o:ole="">
-            <v:imagedata r:id="rId12" o:title=""/>
+        <w:object w:dxaOrig="225" w:dyaOrig="225" w14:anchorId="552E16DE">
+          <v:shape id="_x0000_i1150" type="#_x0000_t75" style="width:18pt;height:16.2pt" o:ole="">
+            <v:imagedata r:id="rId5" o:title=""/>
           </v:shape>
-          <w:control r:id="rId36" w:name="DefaultOcxName20" w:shapeid="_x0000_i1104"/>
+          <w:control r:id="rId29" w:name="DefaultOcxName20" w:shapeid="_x0000_i1150"/>
         </w:object>
       </w:r>
     </w:p>
@@ -3297,7 +2499,27 @@
           <w:sz w:val="21"/>
           <w:szCs w:val="21"/>
         </w:rPr>
-        <w:t>It's always better to use an OS specific language like Bash or Powershell than using a generic language like Python.</w:t>
+        <w:t xml:space="preserve">It's always better to use an OS specific language like Bash or </w:t>
+      </w:r>
+      <w:proofErr w:type="spellStart"/>
+      <w:r>
+        <w:rPr>
+          <w:rFonts w:ascii="Arial" w:eastAsia="Times New Roman" w:hAnsi="Arial" w:cs="Arial"/>
+          <w:color w:val="333333"/>
+          <w:sz w:val="21"/>
+          <w:szCs w:val="21"/>
+        </w:rPr>
+        <w:t>Powershell</w:t>
+      </w:r>
+      <w:proofErr w:type="spellEnd"/>
+      <w:r>
+        <w:rPr>
+          <w:rFonts w:ascii="Arial" w:eastAsia="Times New Roman" w:hAnsi="Arial" w:cs="Arial"/>
+          <w:color w:val="333333"/>
+          <w:sz w:val="21"/>
+          <w:szCs w:val="21"/>
+        </w:rPr>
+        <w:t xml:space="preserve"> than using a generic language like Python.</w:t>
       </w:r>
     </w:p>
     <w:p>
@@ -3317,11 +2539,11 @@
           <w:sz w:val="21"/>
           <w:szCs w:val="21"/>
         </w:rPr>
-        <w:object w:dxaOrig="1440" w:dyaOrig="1440" w14:anchorId="64301AD6">
-          <v:shape id="_x0000_i1103" type="#_x0000_t75" style="width:18pt;height:15.6pt" o:ole="">
-            <v:imagedata r:id="rId12" o:title=""/>
+        <w:object w:dxaOrig="225" w:dyaOrig="225" w14:anchorId="64301AD6">
+          <v:shape id="_x0000_i1153" type="#_x0000_t75" style="width:18pt;height:16.2pt" o:ole="">
+            <v:imagedata r:id="rId5" o:title=""/>
           </v:shape>
-          <w:control r:id="rId37" w:name="DefaultOcxName21" w:shapeid="_x0000_i1103"/>
+          <w:control r:id="rId30" w:name="DefaultOcxName21" w:shapeid="_x0000_i1153"/>
         </w:object>
       </w:r>
     </w:p>
@@ -3381,14 +2603,25 @@
           <w:szCs w:val="21"/>
         </w:rPr>
       </w:pPr>
-      <w:r>
-        <w:rPr>
-          <w:rFonts w:ascii="Arial" w:eastAsia="Times New Roman" w:hAnsi="Arial" w:cs="Arial"/>
-          <w:color w:val="333333"/>
-          <w:sz w:val="21"/>
-          <w:szCs w:val="21"/>
-        </w:rPr>
-        <w:t>Woohoo! Each language has its pros and cons. The best language to choose will depend on the problem you are trying to solve.</w:t>
+      <w:proofErr w:type="spellStart"/>
+      <w:r>
+        <w:rPr>
+          <w:rFonts w:ascii="Arial" w:eastAsia="Times New Roman" w:hAnsi="Arial" w:cs="Arial"/>
+          <w:color w:val="333333"/>
+          <w:sz w:val="21"/>
+          <w:szCs w:val="21"/>
+        </w:rPr>
+        <w:t>Woohoo</w:t>
+      </w:r>
+      <w:proofErr w:type="spellEnd"/>
+      <w:r>
+        <w:rPr>
+          <w:rFonts w:ascii="Arial" w:eastAsia="Times New Roman" w:hAnsi="Arial" w:cs="Arial"/>
+          <w:color w:val="333333"/>
+          <w:sz w:val="21"/>
+          <w:szCs w:val="21"/>
+        </w:rPr>
+        <w:t>! Each language has its pros and cons. The best language to choose will depend on the problem you are trying to solve.</w:t>
       </w:r>
     </w:p>
     <w:p>
@@ -3402,6 +2635,7 @@
           <w:szCs w:val="21"/>
         </w:rPr>
       </w:pPr>
+      <w:proofErr w:type="gramStart"/>
       <w:r>
         <w:rPr>
           <w:rFonts w:ascii="Arial" w:eastAsia="Times New Roman" w:hAnsi="Arial" w:cs="Arial"/>
@@ -3419,7 +2653,18 @@
           <w:szCs w:val="21"/>
           <w:bdr w:val="none" w:sz="0" w:space="0" w:color="auto" w:frame="1"/>
         </w:rPr>
-        <w:t>Question 6</w:t>
+        <w:t>Question</w:t>
+      </w:r>
+      <w:proofErr w:type="gramEnd"/>
+      <w:r>
+        <w:rPr>
+          <w:rFonts w:ascii="Arial" w:eastAsia="Times New Roman" w:hAnsi="Arial" w:cs="Arial"/>
+          <w:color w:val="333333"/>
+          <w:sz w:val="21"/>
+          <w:szCs w:val="21"/>
+          <w:bdr w:val="none" w:sz="0" w:space="0" w:color="auto" w:frame="1"/>
+        </w:rPr>
+        <w:t xml:space="preserve"> 6</w:t>
       </w:r>
     </w:p>
     <w:p>
@@ -3465,7 +2710,6 @@
           <w:bdr w:val="none" w:sz="0" w:space="0" w:color="auto" w:frame="1"/>
           <w:shd w:val="clear" w:color="auto" w:fill="757575"/>
         </w:rPr>
-        <w:lastRenderedPageBreak/>
         <w:t>1 / 1 point</w:t>
       </w:r>
     </w:p>
@@ -3503,6 +2747,7 @@
           <w:szCs w:val="21"/>
         </w:rPr>
       </w:pPr>
+      <w:proofErr w:type="gramStart"/>
       <w:r>
         <w:rPr>
           <w:rFonts w:ascii="Consolas" w:eastAsia="Times New Roman" w:hAnsi="Consolas" w:cs="Segoe UI"/>
@@ -3519,7 +2764,17 @@
           <w:sz w:val="21"/>
           <w:szCs w:val="21"/>
         </w:rPr>
-        <w:t>( </w:t>
+        <w:t>(</w:t>
+      </w:r>
+      <w:proofErr w:type="gramEnd"/>
+      <w:r>
+        <w:rPr>
+          <w:rFonts w:ascii="Consolas" w:eastAsia="Times New Roman" w:hAnsi="Consolas" w:cs="Segoe UI"/>
+          <w:color w:val="000000"/>
+          <w:sz w:val="21"/>
+          <w:szCs w:val="21"/>
+        </w:rPr>
+        <w:t> </w:t>
       </w:r>
       <w:r>
         <w:rPr>
@@ -3558,11 +2813,11 @@
           <w:sz w:val="18"/>
           <w:szCs w:val="18"/>
         </w:rPr>
-        <w:object w:dxaOrig="1440" w:dyaOrig="1440" w14:anchorId="24827BEE">
-          <v:shape id="_x0000_i1102" type="#_x0000_t75" style="width:132.6pt;height:66.6pt" o:ole="">
-            <v:imagedata r:id="rId38" o:title=""/>
+        <w:object w:dxaOrig="225" w:dyaOrig="225" w14:anchorId="24827BEE">
+          <v:shape id="_x0000_i1157" type="#_x0000_t75" style="width:132.6pt;height:66.6pt" o:ole="">
+            <v:imagedata r:id="rId31" o:title=""/>
           </v:shape>
-          <w:control r:id="rId39" w:name="DefaultOcxName22" w:shapeid="_x0000_i1102"/>
+          <w:control r:id="rId32" w:name="DefaultOcxName22" w:shapeid="_x0000_i1157"/>
         </w:object>
       </w:r>
     </w:p>
@@ -3584,11 +2839,11 @@
           <w:sz w:val="18"/>
           <w:szCs w:val="18"/>
         </w:rPr>
-        <w:object w:dxaOrig="1440" w:dyaOrig="1440" w14:anchorId="3CD91A6D">
-          <v:shape id="_x0000_i1101" type="#_x0000_t75" style="width:55.2pt;height:18pt" o:ole="">
-            <v:imagedata r:id="rId40" o:title=""/>
+        <w:object w:dxaOrig="225" w:dyaOrig="225" w14:anchorId="3CD91A6D">
+          <v:shape id="_x0000_i1160" type="#_x0000_t75" style="width:55.2pt;height:18pt" o:ole="">
+            <v:imagedata r:id="rId33" o:title=""/>
           </v:shape>
-          <w:control r:id="rId41" w:name="DefaultOcxName23" w:shapeid="_x0000_i1101"/>
+          <w:control r:id="rId34" w:name="DefaultOcxName23" w:shapeid="_x0000_i1160"/>
         </w:object>
       </w:r>
     </w:p>
@@ -3603,6 +2858,7 @@
           <w:szCs w:val="21"/>
         </w:rPr>
       </w:pPr>
+      <w:proofErr w:type="spellStart"/>
       <w:r>
         <w:rPr>
           <w:rFonts w:ascii="Helvetica" w:eastAsia="Times New Roman" w:hAnsi="Helvetica" w:cs="Helvetica"/>
@@ -3612,6 +2868,7 @@
         </w:rPr>
         <w:t>RunReset</w:t>
       </w:r>
+      <w:proofErr w:type="spellEnd"/>
     </w:p>
     <w:p>
       <w:pPr>
@@ -3695,13 +2952,15 @@
           <w:szCs w:val="21"/>
         </w:rPr>
       </w:pPr>
-      <w:r>
-        <w:rPr>
-          <w:rFonts w:ascii="Arial" w:eastAsia="Times New Roman" w:hAnsi="Arial" w:cs="Arial"/>
-          <w:color w:val="333333"/>
-          <w:sz w:val="21"/>
-          <w:szCs w:val="21"/>
-        </w:rPr>
+      <w:proofErr w:type="gramStart"/>
+      <w:r>
+        <w:rPr>
+          <w:rFonts w:ascii="Arial" w:eastAsia="Times New Roman" w:hAnsi="Arial" w:cs="Arial"/>
+          <w:color w:val="333333"/>
+          <w:sz w:val="21"/>
+          <w:szCs w:val="21"/>
+        </w:rPr>
+        <w:lastRenderedPageBreak/>
         <w:t>7.</w:t>
       </w:r>
       <w:r>
@@ -3712,7 +2971,18 @@
           <w:szCs w:val="21"/>
           <w:bdr w:val="none" w:sz="0" w:space="0" w:color="auto" w:frame="1"/>
         </w:rPr>
-        <w:t>Question 7</w:t>
+        <w:t>Question</w:t>
+      </w:r>
+      <w:proofErr w:type="gramEnd"/>
+      <w:r>
+        <w:rPr>
+          <w:rFonts w:ascii="Arial" w:eastAsia="Times New Roman" w:hAnsi="Arial" w:cs="Arial"/>
+          <w:color w:val="333333"/>
+          <w:sz w:val="21"/>
+          <w:szCs w:val="21"/>
+          <w:bdr w:val="none" w:sz="0" w:space="0" w:color="auto" w:frame="1"/>
+        </w:rPr>
+        <w:t xml:space="preserve"> 7</w:t>
       </w:r>
     </w:p>
     <w:p>
@@ -3841,6 +3111,7 @@
           <w:szCs w:val="21"/>
         </w:rPr>
       </w:pPr>
+      <w:proofErr w:type="gramStart"/>
       <w:r>
         <w:rPr>
           <w:rFonts w:ascii="Consolas" w:eastAsia="Times New Roman" w:hAnsi="Consolas" w:cs="Segoe UI"/>
@@ -3848,7 +3119,17 @@
           <w:sz w:val="21"/>
           <w:szCs w:val="21"/>
         </w:rPr>
-        <w:t>color = </w:t>
+        <w:t>color</w:t>
+      </w:r>
+      <w:proofErr w:type="gramEnd"/>
+      <w:r>
+        <w:rPr>
+          <w:rFonts w:ascii="Consolas" w:eastAsia="Times New Roman" w:hAnsi="Consolas" w:cs="Segoe UI"/>
+          <w:color w:val="000000"/>
+          <w:sz w:val="21"/>
+          <w:szCs w:val="21"/>
+        </w:rPr>
+        <w:t> = </w:t>
       </w:r>
       <w:r>
         <w:rPr>
@@ -3871,6 +3152,7 @@
           <w:szCs w:val="21"/>
         </w:rPr>
       </w:pPr>
+      <w:proofErr w:type="gramStart"/>
       <w:r>
         <w:rPr>
           <w:rFonts w:ascii="Consolas" w:eastAsia="Times New Roman" w:hAnsi="Consolas" w:cs="Segoe UI"/>
@@ -3878,7 +3160,17 @@
           <w:sz w:val="21"/>
           <w:szCs w:val="21"/>
         </w:rPr>
-        <w:t>thing = </w:t>
+        <w:t>thing</w:t>
+      </w:r>
+      <w:proofErr w:type="gramEnd"/>
+      <w:r>
+        <w:rPr>
+          <w:rFonts w:ascii="Consolas" w:eastAsia="Times New Roman" w:hAnsi="Consolas" w:cs="Segoe UI"/>
+          <w:color w:val="000000"/>
+          <w:sz w:val="21"/>
+          <w:szCs w:val="21"/>
+        </w:rPr>
+        <w:t> = </w:t>
       </w:r>
       <w:r>
         <w:rPr>
@@ -3901,6 +3193,7 @@
           <w:szCs w:val="21"/>
         </w:rPr>
       </w:pPr>
+      <w:proofErr w:type="gramStart"/>
       <w:r>
         <w:rPr>
           <w:rFonts w:ascii="Consolas" w:eastAsia="Times New Roman" w:hAnsi="Consolas" w:cs="Segoe UI"/>
@@ -3917,7 +3210,17 @@
           <w:sz w:val="21"/>
           <w:szCs w:val="21"/>
         </w:rPr>
-        <w:t>(color + </w:t>
+        <w:t>(</w:t>
+      </w:r>
+      <w:proofErr w:type="gramEnd"/>
+      <w:r>
+        <w:rPr>
+          <w:rFonts w:ascii="Consolas" w:eastAsia="Times New Roman" w:hAnsi="Consolas" w:cs="Segoe UI"/>
+          <w:color w:val="000000"/>
+          <w:sz w:val="21"/>
+          <w:szCs w:val="21"/>
+        </w:rPr>
+        <w:t>color + </w:t>
       </w:r>
       <w:r>
         <w:rPr>
@@ -3956,11 +3259,11 @@
           <w:sz w:val="18"/>
           <w:szCs w:val="18"/>
         </w:rPr>
-        <w:object w:dxaOrig="1440" w:dyaOrig="1440" w14:anchorId="6FD78D94">
-          <v:shape id="_x0000_i1100" type="#_x0000_t75" style="width:132.6pt;height:66.6pt" o:ole="">
-            <v:imagedata r:id="rId38" o:title=""/>
+        <w:object w:dxaOrig="225" w:dyaOrig="225" w14:anchorId="6FD78D94">
+          <v:shape id="_x0000_i1164" type="#_x0000_t75" style="width:132.6pt;height:66.6pt" o:ole="">
+            <v:imagedata r:id="rId31" o:title=""/>
           </v:shape>
-          <w:control r:id="rId42" w:name="DefaultOcxName24" w:shapeid="_x0000_i1100"/>
+          <w:control r:id="rId35" w:name="DefaultOcxName24" w:shapeid="_x0000_i1164"/>
         </w:object>
       </w:r>
     </w:p>
@@ -3982,11 +3285,11 @@
           <w:sz w:val="18"/>
           <w:szCs w:val="18"/>
         </w:rPr>
-        <w:object w:dxaOrig="1440" w:dyaOrig="1440" w14:anchorId="3B5F59A2">
-          <v:shape id="_x0000_i1099" type="#_x0000_t75" style="width:55.2pt;height:18pt" o:ole="">
-            <v:imagedata r:id="rId40" o:title=""/>
+        <w:object w:dxaOrig="225" w:dyaOrig="225" w14:anchorId="3B5F59A2">
+          <v:shape id="_x0000_i1167" type="#_x0000_t75" style="width:55.2pt;height:18pt" o:ole="">
+            <v:imagedata r:id="rId33" o:title=""/>
           </v:shape>
-          <w:control r:id="rId43" w:name="DefaultOcxName25" w:shapeid="_x0000_i1099"/>
+          <w:control r:id="rId36" w:name="DefaultOcxName25" w:shapeid="_x0000_i1167"/>
         </w:object>
       </w:r>
     </w:p>
@@ -4001,6 +3304,7 @@
           <w:szCs w:val="21"/>
         </w:rPr>
       </w:pPr>
+      <w:proofErr w:type="spellStart"/>
       <w:r>
         <w:rPr>
           <w:rFonts w:ascii="Helvetica" w:eastAsia="Times New Roman" w:hAnsi="Helvetica" w:cs="Helvetica"/>
@@ -4010,6 +3314,7 @@
         </w:rPr>
         <w:t>RunReset</w:t>
       </w:r>
+      <w:proofErr w:type="spellEnd"/>
     </w:p>
     <w:p>
       <w:pPr>
@@ -4118,14 +3423,25 @@
           <w:szCs w:val="21"/>
         </w:rPr>
       </w:pPr>
-      <w:r>
-        <w:rPr>
-          <w:rFonts w:ascii="Arial" w:eastAsia="Times New Roman" w:hAnsi="Arial" w:cs="Arial"/>
-          <w:color w:val="333333"/>
-          <w:sz w:val="21"/>
-          <w:szCs w:val="21"/>
-        </w:rPr>
-        <w:t>work for us.</w:t>
+      <w:proofErr w:type="gramStart"/>
+      <w:r>
+        <w:rPr>
+          <w:rFonts w:ascii="Arial" w:eastAsia="Times New Roman" w:hAnsi="Arial" w:cs="Arial"/>
+          <w:color w:val="333333"/>
+          <w:sz w:val="21"/>
+          <w:szCs w:val="21"/>
+        </w:rPr>
+        <w:t>work</w:t>
+      </w:r>
+      <w:proofErr w:type="gramEnd"/>
+      <w:r>
+        <w:rPr>
+          <w:rFonts w:ascii="Arial" w:eastAsia="Times New Roman" w:hAnsi="Arial" w:cs="Arial"/>
+          <w:color w:val="333333"/>
+          <w:sz w:val="21"/>
+          <w:szCs w:val="21"/>
+        </w:rPr>
+        <w:t xml:space="preserve"> for us.</w:t>
       </w:r>
     </w:p>
     <w:p>
@@ -4139,6 +3455,7 @@
           <w:szCs w:val="21"/>
         </w:rPr>
       </w:pPr>
+      <w:proofErr w:type="gramStart"/>
       <w:r>
         <w:rPr>
           <w:rFonts w:ascii="Arial" w:eastAsia="Times New Roman" w:hAnsi="Arial" w:cs="Arial"/>
@@ -4156,7 +3473,18 @@
           <w:szCs w:val="21"/>
           <w:bdr w:val="none" w:sz="0" w:space="0" w:color="auto" w:frame="1"/>
         </w:rPr>
-        <w:t>Question 8</w:t>
+        <w:t>Question</w:t>
+      </w:r>
+      <w:proofErr w:type="gramEnd"/>
+      <w:r>
+        <w:rPr>
+          <w:rFonts w:ascii="Arial" w:eastAsia="Times New Roman" w:hAnsi="Arial" w:cs="Arial"/>
+          <w:color w:val="333333"/>
+          <w:sz w:val="21"/>
+          <w:szCs w:val="21"/>
+          <w:bdr w:val="none" w:sz="0" w:space="0" w:color="auto" w:frame="1"/>
+        </w:rPr>
+        <w:t xml:space="preserve"> 8</w:t>
       </w:r>
     </w:p>
     <w:p>
@@ -4223,7 +3551,6 @@
           <w:bdr w:val="none" w:sz="0" w:space="0" w:color="auto" w:frame="1"/>
           <w:shd w:val="clear" w:color="auto" w:fill="757575"/>
         </w:rPr>
-        <w:lastRenderedPageBreak/>
         <w:t>1 / 1 point</w:t>
       </w:r>
     </w:p>
@@ -4261,6 +3588,7 @@
           <w:szCs w:val="21"/>
         </w:rPr>
       </w:pPr>
+      <w:proofErr w:type="gramStart"/>
       <w:r>
         <w:rPr>
           <w:rFonts w:ascii="Consolas" w:eastAsia="Times New Roman" w:hAnsi="Consolas" w:cs="Segoe UI"/>
@@ -4279,6 +3607,7 @@
         </w:rPr>
         <w:t>(</w:t>
       </w:r>
+      <w:proofErr w:type="gramEnd"/>
       <w:r>
         <w:rPr>
           <w:rFonts w:ascii="Consolas" w:eastAsia="Times New Roman" w:hAnsi="Consolas" w:cs="Segoe UI"/>
@@ -4334,11 +3663,11 @@
           <w:sz w:val="18"/>
           <w:szCs w:val="18"/>
         </w:rPr>
-        <w:object w:dxaOrig="1440" w:dyaOrig="1440" w14:anchorId="53FE60DC">
-          <v:shape id="_x0000_i1098" type="#_x0000_t75" style="width:132.6pt;height:66.6pt" o:ole="">
-            <v:imagedata r:id="rId38" o:title=""/>
+        <w:object w:dxaOrig="225" w:dyaOrig="225" w14:anchorId="53FE60DC">
+          <v:shape id="_x0000_i1171" type="#_x0000_t75" style="width:132.6pt;height:66.6pt" o:ole="">
+            <v:imagedata r:id="rId31" o:title=""/>
           </v:shape>
-          <w:control r:id="rId44" w:name="DefaultOcxName26" w:shapeid="_x0000_i1098"/>
+          <w:control r:id="rId37" w:name="DefaultOcxName26" w:shapeid="_x0000_i1171"/>
         </w:object>
       </w:r>
     </w:p>
@@ -4360,11 +3689,11 @@
           <w:sz w:val="18"/>
           <w:szCs w:val="18"/>
         </w:rPr>
-        <w:object w:dxaOrig="1440" w:dyaOrig="1440" w14:anchorId="60D6BCEC">
-          <v:shape id="_x0000_i1097" type="#_x0000_t75" style="width:55.2pt;height:18pt" o:ole="">
-            <v:imagedata r:id="rId40" o:title=""/>
+        <w:object w:dxaOrig="225" w:dyaOrig="225" w14:anchorId="60D6BCEC">
+          <v:shape id="_x0000_i1174" type="#_x0000_t75" style="width:55.2pt;height:18pt" o:ole="">
+            <v:imagedata r:id="rId33" o:title=""/>
           </v:shape>
-          <w:control r:id="rId45" w:name="DefaultOcxName27" w:shapeid="_x0000_i1097"/>
+          <w:control r:id="rId38" w:name="DefaultOcxName27" w:shapeid="_x0000_i1174"/>
         </w:object>
       </w:r>
     </w:p>
@@ -4379,6 +3708,7 @@
           <w:szCs w:val="21"/>
         </w:rPr>
       </w:pPr>
+      <w:proofErr w:type="spellStart"/>
       <w:r>
         <w:rPr>
           <w:rFonts w:ascii="Helvetica" w:eastAsia="Times New Roman" w:hAnsi="Helvetica" w:cs="Helvetica"/>
@@ -4388,6 +3718,7 @@
         </w:rPr>
         <w:t>RunReset</w:t>
       </w:r>
+      <w:proofErr w:type="spellEnd"/>
     </w:p>
     <w:p>
       <w:pPr>
@@ -4496,14 +3827,26 @@
           <w:szCs w:val="21"/>
         </w:rPr>
       </w:pPr>
-      <w:r>
-        <w:rPr>
-          <w:rFonts w:ascii="Arial" w:eastAsia="Times New Roman" w:hAnsi="Arial" w:cs="Arial"/>
-          <w:color w:val="333333"/>
-          <w:sz w:val="21"/>
-          <w:szCs w:val="21"/>
-        </w:rPr>
-        <w:t>seconds in a week.</w:t>
+      <w:proofErr w:type="gramStart"/>
+      <w:r>
+        <w:rPr>
+          <w:rFonts w:ascii="Arial" w:eastAsia="Times New Roman" w:hAnsi="Arial" w:cs="Arial"/>
+          <w:color w:val="333333"/>
+          <w:sz w:val="21"/>
+          <w:szCs w:val="21"/>
+        </w:rPr>
+        <w:lastRenderedPageBreak/>
+        <w:t>seconds</w:t>
+      </w:r>
+      <w:proofErr w:type="gramEnd"/>
+      <w:r>
+        <w:rPr>
+          <w:rFonts w:ascii="Arial" w:eastAsia="Times New Roman" w:hAnsi="Arial" w:cs="Arial"/>
+          <w:color w:val="333333"/>
+          <w:sz w:val="21"/>
+          <w:szCs w:val="21"/>
+        </w:rPr>
+        <w:t xml:space="preserve"> in a week.</w:t>
       </w:r>
     </w:p>
     <w:p>
@@ -4517,6 +3860,7 @@
           <w:szCs w:val="21"/>
         </w:rPr>
       </w:pPr>
+      <w:proofErr w:type="gramStart"/>
       <w:r>
         <w:rPr>
           <w:rFonts w:ascii="Arial" w:eastAsia="Times New Roman" w:hAnsi="Arial" w:cs="Arial"/>
@@ -4534,7 +3878,18 @@
           <w:szCs w:val="21"/>
           <w:bdr w:val="none" w:sz="0" w:space="0" w:color="auto" w:frame="1"/>
         </w:rPr>
-        <w:t>Question 9</w:t>
+        <w:t>Question</w:t>
+      </w:r>
+      <w:proofErr w:type="gramEnd"/>
+      <w:r>
+        <w:rPr>
+          <w:rFonts w:ascii="Arial" w:eastAsia="Times New Roman" w:hAnsi="Arial" w:cs="Arial"/>
+          <w:color w:val="333333"/>
+          <w:sz w:val="21"/>
+          <w:szCs w:val="21"/>
+          <w:bdr w:val="none" w:sz="0" w:space="0" w:color="auto" w:frame="1"/>
+        </w:rPr>
+        <w:t xml:space="preserve"> 9</w:t>
       </w:r>
     </w:p>
     <w:p>
@@ -4617,6 +3972,7 @@
           <w:szCs w:val="21"/>
         </w:rPr>
       </w:pPr>
+      <w:proofErr w:type="gramStart"/>
       <w:r>
         <w:rPr>
           <w:rFonts w:ascii="Consolas" w:eastAsia="Times New Roman" w:hAnsi="Consolas" w:cs="Segoe UI"/>
@@ -4635,6 +3991,7 @@
         </w:rPr>
         <w:t>(</w:t>
       </w:r>
+      <w:proofErr w:type="gramEnd"/>
       <w:r>
         <w:rPr>
           <w:rFonts w:ascii="Consolas" w:eastAsia="Times New Roman" w:hAnsi="Consolas" w:cs="Segoe UI"/>
@@ -4690,11 +4047,11 @@
           <w:sz w:val="18"/>
           <w:szCs w:val="18"/>
         </w:rPr>
-        <w:object w:dxaOrig="1440" w:dyaOrig="1440" w14:anchorId="291AA43E">
-          <v:shape id="_x0000_i1096" type="#_x0000_t75" style="width:132.6pt;height:66.6pt" o:ole="">
-            <v:imagedata r:id="rId38" o:title=""/>
+        <w:object w:dxaOrig="225" w:dyaOrig="225" w14:anchorId="291AA43E">
+          <v:shape id="_x0000_i1178" type="#_x0000_t75" style="width:132.6pt;height:66.6pt" o:ole="">
+            <v:imagedata r:id="rId31" o:title=""/>
           </v:shape>
-          <w:control r:id="rId46" w:name="DefaultOcxName28" w:shapeid="_x0000_i1096"/>
+          <w:control r:id="rId39" w:name="DefaultOcxName28" w:shapeid="_x0000_i1178"/>
         </w:object>
       </w:r>
     </w:p>
@@ -4716,11 +4073,11 @@
           <w:sz w:val="18"/>
           <w:szCs w:val="18"/>
         </w:rPr>
-        <w:object w:dxaOrig="1440" w:dyaOrig="1440" w14:anchorId="7E1BB7AF">
-          <v:shape id="_x0000_i1095" type="#_x0000_t75" style="width:55.2pt;height:18pt" o:ole="">
-            <v:imagedata r:id="rId40" o:title=""/>
+        <w:object w:dxaOrig="225" w:dyaOrig="225" w14:anchorId="7E1BB7AF">
+          <v:shape id="_x0000_i1181" type="#_x0000_t75" style="width:55.2pt;height:18pt" o:ole="">
+            <v:imagedata r:id="rId33" o:title=""/>
           </v:shape>
-          <w:control r:id="rId47" w:name="DefaultOcxName29" w:shapeid="_x0000_i1095"/>
+          <w:control r:id="rId40" w:name="DefaultOcxName29" w:shapeid="_x0000_i1181"/>
         </w:object>
       </w:r>
     </w:p>
@@ -4735,6 +4092,7 @@
           <w:szCs w:val="21"/>
         </w:rPr>
       </w:pPr>
+      <w:proofErr w:type="spellStart"/>
       <w:r>
         <w:rPr>
           <w:rFonts w:ascii="Helvetica" w:eastAsia="Times New Roman" w:hAnsi="Helvetica" w:cs="Helvetica"/>
@@ -4744,6 +4102,7 @@
         </w:rPr>
         <w:t>RunReset</w:t>
       </w:r>
+      <w:proofErr w:type="spellEnd"/>
     </w:p>
     <w:p>
       <w:pPr>
@@ -4852,14 +4211,25 @@
           <w:szCs w:val="21"/>
         </w:rPr>
       </w:pPr>
-      <w:r>
-        <w:rPr>
-          <w:rFonts w:ascii="Arial" w:eastAsia="Times New Roman" w:hAnsi="Arial" w:cs="Arial"/>
-          <w:color w:val="333333"/>
-          <w:sz w:val="21"/>
-          <w:szCs w:val="21"/>
-        </w:rPr>
-        <w:t>calculations so that we don't have to.</w:t>
+      <w:proofErr w:type="gramStart"/>
+      <w:r>
+        <w:rPr>
+          <w:rFonts w:ascii="Arial" w:eastAsia="Times New Roman" w:hAnsi="Arial" w:cs="Arial"/>
+          <w:color w:val="333333"/>
+          <w:sz w:val="21"/>
+          <w:szCs w:val="21"/>
+        </w:rPr>
+        <w:t>calculations</w:t>
+      </w:r>
+      <w:proofErr w:type="gramEnd"/>
+      <w:r>
+        <w:rPr>
+          <w:rFonts w:ascii="Arial" w:eastAsia="Times New Roman" w:hAnsi="Arial" w:cs="Arial"/>
+          <w:color w:val="333333"/>
+          <w:sz w:val="21"/>
+          <w:szCs w:val="21"/>
+        </w:rPr>
+        <w:t xml:space="preserve"> so that we don't have to.</w:t>
       </w:r>
     </w:p>
     <w:p>
@@ -4880,7 +4250,17 @@
           <w:sz w:val="21"/>
           <w:szCs w:val="21"/>
         </w:rPr>
-        <w:t>10.</w:t>
+        <w:t>10</w:t>
+      </w:r>
+      <w:proofErr w:type="gramStart"/>
+      <w:r>
+        <w:rPr>
+          <w:rFonts w:ascii="Arial" w:eastAsia="Times New Roman" w:hAnsi="Arial" w:cs="Arial"/>
+          <w:color w:val="333333"/>
+          <w:sz w:val="21"/>
+          <w:szCs w:val="21"/>
+        </w:rPr>
+        <w:t>.</w:t>
       </w:r>
       <w:r>
         <w:rPr>
@@ -4890,7 +4270,18 @@
           <w:szCs w:val="21"/>
           <w:bdr w:val="none" w:sz="0" w:space="0" w:color="auto" w:frame="1"/>
         </w:rPr>
-        <w:t>Question 10</w:t>
+        <w:t>Question</w:t>
+      </w:r>
+      <w:proofErr w:type="gramEnd"/>
+      <w:r>
+        <w:rPr>
+          <w:rFonts w:ascii="Arial" w:eastAsia="Times New Roman" w:hAnsi="Arial" w:cs="Arial"/>
+          <w:color w:val="333333"/>
+          <w:sz w:val="21"/>
+          <w:szCs w:val="21"/>
+          <w:bdr w:val="none" w:sz="0" w:space="0" w:color="auto" w:frame="1"/>
+        </w:rPr>
+        <w:t xml:space="preserve"> 10</w:t>
       </w:r>
     </w:p>
     <w:p>
@@ -4932,7 +4323,6 @@
           <w:sz w:val="21"/>
           <w:szCs w:val="21"/>
         </w:rPr>
-        <w:lastRenderedPageBreak/>
         <w:t>Note: Your result should be in the format of just a number, not a sentence.</w:t>
       </w:r>
     </w:p>
@@ -5087,6 +4477,7 @@
           <w:szCs w:val="21"/>
         </w:rPr>
       </w:pPr>
+      <w:proofErr w:type="spellStart"/>
       <w:r>
         <w:rPr>
           <w:rFonts w:ascii="Consolas" w:eastAsia="Times New Roman" w:hAnsi="Consolas" w:cs="Segoe UI"/>
@@ -5094,7 +4485,17 @@
           <w:sz w:val="21"/>
           <w:szCs w:val="21"/>
         </w:rPr>
-        <w:t>disk_size = </w:t>
+        <w:t>disk_size</w:t>
+      </w:r>
+      <w:proofErr w:type="spellEnd"/>
+      <w:r>
+        <w:rPr>
+          <w:rFonts w:ascii="Consolas" w:eastAsia="Times New Roman" w:hAnsi="Consolas" w:cs="Segoe UI"/>
+          <w:color w:val="000000"/>
+          <w:sz w:val="21"/>
+          <w:szCs w:val="21"/>
+        </w:rPr>
+        <w:t> = </w:t>
       </w:r>
       <w:r>
         <w:rPr>
@@ -5171,6 +4572,7 @@
           <w:szCs w:val="21"/>
         </w:rPr>
       </w:pPr>
+      <w:proofErr w:type="spellStart"/>
       <w:r>
         <w:rPr>
           <w:rFonts w:ascii="Consolas" w:eastAsia="Times New Roman" w:hAnsi="Consolas" w:cs="Segoe UI"/>
@@ -5178,7 +4580,17 @@
           <w:sz w:val="21"/>
           <w:szCs w:val="21"/>
         </w:rPr>
-        <w:t>sector_size = </w:t>
+        <w:t>sector_size</w:t>
+      </w:r>
+      <w:proofErr w:type="spellEnd"/>
+      <w:r>
+        <w:rPr>
+          <w:rFonts w:ascii="Consolas" w:eastAsia="Times New Roman" w:hAnsi="Consolas" w:cs="Segoe UI"/>
+          <w:color w:val="000000"/>
+          <w:sz w:val="21"/>
+          <w:szCs w:val="21"/>
+        </w:rPr>
+        <w:t> = </w:t>
       </w:r>
       <w:r>
         <w:rPr>
@@ -5201,6 +4613,7 @@
           <w:szCs w:val="21"/>
         </w:rPr>
       </w:pPr>
+      <w:proofErr w:type="spellStart"/>
       <w:r>
         <w:rPr>
           <w:rFonts w:ascii="Consolas" w:eastAsia="Times New Roman" w:hAnsi="Consolas" w:cs="Segoe UI"/>
@@ -5208,8 +4621,49 @@
           <w:sz w:val="21"/>
           <w:szCs w:val="21"/>
         </w:rPr>
-        <w:t>sector_amount = disk_size/sector_size</w:t>
-      </w:r>
+        <w:t>sector_amount</w:t>
+      </w:r>
+      <w:proofErr w:type="spellEnd"/>
+      <w:r>
+        <w:rPr>
+          <w:rFonts w:ascii="Consolas" w:eastAsia="Times New Roman" w:hAnsi="Consolas" w:cs="Segoe UI"/>
+          <w:color w:val="000000"/>
+          <w:sz w:val="21"/>
+          <w:szCs w:val="21"/>
+        </w:rPr>
+        <w:t> = </w:t>
+      </w:r>
+      <w:proofErr w:type="spellStart"/>
+      <w:r>
+        <w:rPr>
+          <w:rFonts w:ascii="Consolas" w:eastAsia="Times New Roman" w:hAnsi="Consolas" w:cs="Segoe UI"/>
+          <w:color w:val="000000"/>
+          <w:sz w:val="21"/>
+          <w:szCs w:val="21"/>
+        </w:rPr>
+        <w:t>disk_size</w:t>
+      </w:r>
+      <w:proofErr w:type="spellEnd"/>
+      <w:r>
+        <w:rPr>
+          <w:rFonts w:ascii="Consolas" w:eastAsia="Times New Roman" w:hAnsi="Consolas" w:cs="Segoe UI"/>
+          <w:color w:val="000000"/>
+          <w:sz w:val="21"/>
+          <w:szCs w:val="21"/>
+        </w:rPr>
+        <w:t>/</w:t>
+      </w:r>
+      <w:proofErr w:type="spellStart"/>
+      <w:r>
+        <w:rPr>
+          <w:rFonts w:ascii="Consolas" w:eastAsia="Times New Roman" w:hAnsi="Consolas" w:cs="Segoe UI"/>
+          <w:color w:val="000000"/>
+          <w:sz w:val="21"/>
+          <w:szCs w:val="21"/>
+        </w:rPr>
+        <w:t>sector_size</w:t>
+      </w:r>
+      <w:proofErr w:type="spellEnd"/>
     </w:p>
     <w:p>
       <w:pPr>
@@ -5243,6 +4697,7 @@
           <w:szCs w:val="21"/>
         </w:rPr>
       </w:pPr>
+      <w:proofErr w:type="gramStart"/>
       <w:r>
         <w:rPr>
           <w:rFonts w:ascii="Consolas" w:eastAsia="Times New Roman" w:hAnsi="Consolas" w:cs="Segoe UI"/>
@@ -5259,7 +4714,28 @@
           <w:sz w:val="21"/>
           <w:szCs w:val="21"/>
         </w:rPr>
-        <w:t>(sector_amount)</w:t>
+        <w:t>(</w:t>
+      </w:r>
+      <w:proofErr w:type="spellStart"/>
+      <w:proofErr w:type="gramEnd"/>
+      <w:r>
+        <w:rPr>
+          <w:rFonts w:ascii="Consolas" w:eastAsia="Times New Roman" w:hAnsi="Consolas" w:cs="Segoe UI"/>
+          <w:color w:val="000000"/>
+          <w:sz w:val="21"/>
+          <w:szCs w:val="21"/>
+        </w:rPr>
+        <w:t>sector_amount</w:t>
+      </w:r>
+      <w:proofErr w:type="spellEnd"/>
+      <w:r>
+        <w:rPr>
+          <w:rFonts w:ascii="Consolas" w:eastAsia="Times New Roman" w:hAnsi="Consolas" w:cs="Segoe UI"/>
+          <w:color w:val="000000"/>
+          <w:sz w:val="21"/>
+          <w:szCs w:val="21"/>
+        </w:rPr>
+        <w:t>)</w:t>
       </w:r>
     </w:p>
     <w:p>
@@ -5280,11 +4756,12 @@
           <w:sz w:val="18"/>
           <w:szCs w:val="18"/>
         </w:rPr>
-        <w:object w:dxaOrig="1440" w:dyaOrig="1440" w14:anchorId="0862BAA0">
-          <v:shape id="_x0000_i1094" type="#_x0000_t75" style="width:132.6pt;height:66.6pt" o:ole="">
-            <v:imagedata r:id="rId38" o:title=""/>
+        <w:lastRenderedPageBreak/>
+        <w:object w:dxaOrig="225" w:dyaOrig="225" w14:anchorId="0862BAA0">
+          <v:shape id="_x0000_i1185" type="#_x0000_t75" style="width:132.6pt;height:66.6pt" o:ole="">
+            <v:imagedata r:id="rId31" o:title=""/>
           </v:shape>
-          <w:control r:id="rId48" w:name="DefaultOcxName30" w:shapeid="_x0000_i1094"/>
+          <w:control r:id="rId41" w:name="DefaultOcxName30" w:shapeid="_x0000_i1185"/>
         </w:object>
       </w:r>
     </w:p>
@@ -5306,11 +4783,11 @@
           <w:sz w:val="18"/>
           <w:szCs w:val="18"/>
         </w:rPr>
-        <w:object w:dxaOrig="1440" w:dyaOrig="1440" w14:anchorId="4E9E3DF4">
-          <v:shape id="_x0000_i1093" type="#_x0000_t75" style="width:55.2pt;height:18pt" o:ole="">
-            <v:imagedata r:id="rId40" o:title=""/>
+        <w:object w:dxaOrig="225" w:dyaOrig="225" w14:anchorId="4E9E3DF4">
+          <v:shape id="_x0000_i1188" type="#_x0000_t75" style="width:55.2pt;height:18pt" o:ole="">
+            <v:imagedata r:id="rId33" o:title=""/>
           </v:shape>
-          <w:control r:id="rId49" w:name="DefaultOcxName31" w:shapeid="_x0000_i1093"/>
+          <w:control r:id="rId42" w:name="DefaultOcxName31" w:shapeid="_x0000_i1188"/>
         </w:object>
       </w:r>
     </w:p>
@@ -5325,6 +4802,7 @@
           <w:szCs w:val="21"/>
         </w:rPr>
       </w:pPr>
+      <w:proofErr w:type="spellStart"/>
       <w:r>
         <w:rPr>
           <w:rFonts w:ascii="Helvetica" w:eastAsia="Times New Roman" w:hAnsi="Helvetica" w:cs="Helvetica"/>
@@ -5334,6 +4812,7 @@
         </w:rPr>
         <w:t>RunReset</w:t>
       </w:r>
+      <w:proofErr w:type="spellEnd"/>
     </w:p>
     <w:p>
       <w:pPr>
@@ -5442,14 +4921,25 @@
           <w:szCs w:val="21"/>
         </w:rPr>
       </w:pPr>
-      <w:r>
-        <w:rPr>
-          <w:rFonts w:ascii="Arial" w:eastAsia="Times New Roman" w:hAnsi="Arial" w:cs="Arial"/>
-          <w:color w:val="333333"/>
-          <w:sz w:val="21"/>
-          <w:szCs w:val="21"/>
-        </w:rPr>
-        <w:t>do ourselves!</w:t>
+      <w:proofErr w:type="gramStart"/>
+      <w:r>
+        <w:rPr>
+          <w:rFonts w:ascii="Arial" w:eastAsia="Times New Roman" w:hAnsi="Arial" w:cs="Arial"/>
+          <w:color w:val="333333"/>
+          <w:sz w:val="21"/>
+          <w:szCs w:val="21"/>
+        </w:rPr>
+        <w:t>do</w:t>
+      </w:r>
+      <w:proofErr w:type="gramEnd"/>
+      <w:r>
+        <w:rPr>
+          <w:rFonts w:ascii="Arial" w:eastAsia="Times New Roman" w:hAnsi="Arial" w:cs="Arial"/>
+          <w:color w:val="333333"/>
+          <w:sz w:val="21"/>
+          <w:szCs w:val="21"/>
+        </w:rPr>
+        <w:t xml:space="preserve"> ourselves!</w:t>
       </w:r>
     </w:p>
     <w:p/>
@@ -5464,8 +4954,8 @@
 </file>
 
 <file path=word/numbering.xml><?xml version="1.0" encoding="utf-8"?>
-<w:numbering xmlns:wpc="http://schemas.microsoft.com/office/word/2010/wordprocessingCanvas" xmlns:cx="http://schemas.microsoft.com/office/drawing/2014/chartex" xmlns:cx1="http://schemas.microsoft.com/office/drawing/2015/9/8/chartex" xmlns:cx2="http://schemas.microsoft.com/office/drawing/2015/10/21/chartex" xmlns:cx3="http://schemas.microsoft.com/office/drawing/2016/5/9/chartex" xmlns:cx4="http://schemas.microsoft.com/office/drawing/2016/5/10/chartex" xmlns:cx5="http://schemas.microsoft.com/office/drawing/2016/5/11/chartex" xmlns:cx6="http://schemas.microsoft.com/office/drawing/2016/5/12/chartex" xmlns:cx7="http://schemas.microsoft.com/office/drawing/2016/5/13/chartex" xmlns:cx8="http://schemas.microsoft.com/office/drawing/2016/5/14/chartex" xmlns:mc="http://schemas.openxmlformats.org/markup-compatibility/2006" xmlns:aink="http://schemas.microsoft.com/office/drawing/2016/ink" xmlns:am3d="http://schemas.microsoft.com/office/drawing/2017/model3d" xmlns:o="urn:schemas-microsoft-com:office:office" xmlns:r="http://schemas.openxmlformats.org/officeDocument/2006/relationships" xmlns:m="http://schemas.openxmlformats.org/officeDocument/2006/math" xmlns:v="urn:schemas-microsoft-com:vml" xmlns:wp14="http://schemas.microsoft.com/office/word/2010/wordprocessingDrawing" xmlns:wp="http://schemas.openxmlformats.org/drawingml/2006/wordprocessingDrawing" xmlns:w10="urn:schemas-microsoft-com:office:word" xmlns:w="http://schemas.openxmlformats.org/wordprocessingml/2006/main" xmlns:w14="http://schemas.microsoft.com/office/word/2010/wordml" xmlns:w15="http://schemas.microsoft.com/office/word/2012/wordml" xmlns:w16cex="http://schemas.microsoft.com/office/word/2018/wordml/cex" xmlns:w16cid="http://schemas.microsoft.com/office/word/2016/wordml/cid" xmlns:w16="http://schemas.microsoft.com/office/word/2018/wordml" xmlns:w16se="http://schemas.microsoft.com/office/word/2015/wordml/symex" xmlns:wpg="http://schemas.microsoft.com/office/word/2010/wordprocessingGroup" xmlns:wpi="http://schemas.microsoft.com/office/word/2010/wordprocessingInk" xmlns:wne="http://schemas.microsoft.com/office/word/2006/wordml" xmlns:wps="http://schemas.microsoft.com/office/word/2010/wordprocessingShape" mc:Ignorable="w14 w15 w16se w16cid w16 w16cex wp14">
-  <w:abstractNum w:abstractNumId="0" w15:restartNumberingAfterBreak="0">
+<w:numbering xmlns:wpc="http://schemas.microsoft.com/office/word/2010/wordprocessingCanvas" xmlns:mc="http://schemas.openxmlformats.org/markup-compatibility/2006" xmlns:o="urn:schemas-microsoft-com:office:office" xmlns:r="http://schemas.openxmlformats.org/officeDocument/2006/relationships" xmlns:m="http://schemas.openxmlformats.org/officeDocument/2006/math" xmlns:v="urn:schemas-microsoft-com:vml" xmlns:wp14="http://schemas.microsoft.com/office/word/2010/wordprocessingDrawing" xmlns:wp="http://schemas.openxmlformats.org/drawingml/2006/wordprocessingDrawing" xmlns:w10="urn:schemas-microsoft-com:office:word" xmlns:w="http://schemas.openxmlformats.org/wordprocessingml/2006/main" xmlns:w14="http://schemas.microsoft.com/office/word/2010/wordml" xmlns:w15="http://schemas.microsoft.com/office/word/2012/wordml" xmlns:wpg="http://schemas.microsoft.com/office/word/2010/wordprocessingGroup" xmlns:wpi="http://schemas.microsoft.com/office/word/2010/wordprocessingInk" xmlns:wne="http://schemas.microsoft.com/office/word/2006/wordml" xmlns:wps="http://schemas.microsoft.com/office/word/2010/wordprocessingShape" mc:Ignorable="w14 w15 wp14">
+  <w:abstractNum w:abstractNumId="0">
     <w:nsid w:val="1C954692"/>
     <w:multiLevelType w:val="multilevel"/>
     <w:tmpl w:val="3D9040FC"/>
@@ -5614,7 +5104,7 @@
       </w:rPr>
     </w:lvl>
   </w:abstractNum>
-  <w:abstractNum w:abstractNumId="1" w15:restartNumberingAfterBreak="0">
+  <w:abstractNum w:abstractNumId="1">
     <w:nsid w:val="7FE66C89"/>
     <w:multiLevelType w:val="multilevel"/>
     <w:tmpl w:val="47D4E756"/>
@@ -5773,7 +5263,7 @@
 </file>
 
 <file path=word/styles.xml><?xml version="1.0" encoding="utf-8"?>
-<w:styles xmlns:mc="http://schemas.openxmlformats.org/markup-compatibility/2006" xmlns:r="http://schemas.openxmlformats.org/officeDocument/2006/relationships" xmlns:w="http://schemas.openxmlformats.org/wordprocessingml/2006/main" xmlns:w14="http://schemas.microsoft.com/office/word/2010/wordml" xmlns:w15="http://schemas.microsoft.com/office/word/2012/wordml" xmlns:w16cex="http://schemas.microsoft.com/office/word/2018/wordml/cex" xmlns:w16cid="http://schemas.microsoft.com/office/word/2016/wordml/cid" xmlns:w16="http://schemas.microsoft.com/office/word/2018/wordml" xmlns:w16se="http://schemas.microsoft.com/office/word/2015/wordml/symex" mc:Ignorable="w14 w15 w16se w16cid w16 w16cex">
+<w:styles xmlns:mc="http://schemas.openxmlformats.org/markup-compatibility/2006" xmlns:r="http://schemas.openxmlformats.org/officeDocument/2006/relationships" xmlns:w="http://schemas.openxmlformats.org/wordprocessingml/2006/main" xmlns:w14="http://schemas.microsoft.com/office/word/2010/wordml" xmlns:w15="http://schemas.microsoft.com/office/word/2012/wordml" mc:Ignorable="w14 w15">
   <w:docDefaults>
     <w:rPrDefault>
       <w:rPr>
@@ -5789,7 +5279,7 @@
       </w:pPr>
     </w:pPrDefault>
   </w:docDefaults>
-  <w:latentStyles w:defLockedState="0" w:defUIPriority="99" w:defSemiHidden="0" w:defUnhideWhenUsed="0" w:defQFormat="0" w:count="376">
+  <w:latentStyles w:defLockedState="0" w:defUIPriority="99" w:defSemiHidden="0" w:defUnhideWhenUsed="0" w:defQFormat="0" w:count="371">
     <w:lsdException w:name="Normal" w:uiPriority="0" w:qFormat="1"/>
     <w:lsdException w:name="heading 1" w:uiPriority="9" w:qFormat="1"/>
     <w:lsdException w:name="heading 2" w:semiHidden="1" w:uiPriority="9" w:unhideWhenUsed="1" w:qFormat="1"/>
@@ -5895,6 +5385,7 @@
     <w:lsdException w:name="HTML Sample" w:semiHidden="1" w:unhideWhenUsed="1"/>
     <w:lsdException w:name="HTML Typewriter" w:semiHidden="1" w:unhideWhenUsed="1"/>
     <w:lsdException w:name="HTML Variable" w:semiHidden="1" w:unhideWhenUsed="1"/>
+    <w:lsdException w:name="Normal Table" w:semiHidden="1" w:unhideWhenUsed="1"/>
     <w:lsdException w:name="annotation subject" w:semiHidden="1" w:unhideWhenUsed="1"/>
     <w:lsdException w:name="No List" w:semiHidden="1" w:unhideWhenUsed="1"/>
     <w:lsdException w:name="Outline List 1" w:semiHidden="1" w:unhideWhenUsed="1"/>
@@ -5941,8 +5432,10 @@
     <w:lsdException w:name="Table Subtle 2" w:semiHidden="1" w:unhideWhenUsed="1"/>
     <w:lsdException w:name="Table Web 1" w:semiHidden="1" w:unhideWhenUsed="1"/>
     <w:lsdException w:name="Table Web 2" w:semiHidden="1" w:unhideWhenUsed="1"/>
+    <w:lsdException w:name="Table Web 3" w:semiHidden="1" w:unhideWhenUsed="1"/>
     <w:lsdException w:name="Balloon Text" w:semiHidden="1" w:unhideWhenUsed="1"/>
     <w:lsdException w:name="Table Grid" w:uiPriority="39"/>
+    <w:lsdException w:name="Table Theme" w:semiHidden="1" w:unhideWhenUsed="1"/>
     <w:lsdException w:name="Placeholder Text" w:semiHidden="1"/>
     <w:lsdException w:name="No Spacing" w:uiPriority="1" w:qFormat="1"/>
     <w:lsdException w:name="Light Shading" w:uiPriority="60"/>
@@ -6158,11 +5651,6 @@
     <w:lsdException w:name="List Table 5 Dark Accent 6" w:uiPriority="50"/>
     <w:lsdException w:name="List Table 6 Colorful Accent 6" w:uiPriority="51"/>
     <w:lsdException w:name="List Table 7 Colorful Accent 6" w:uiPriority="52"/>
-    <w:lsdException w:name="Mention" w:semiHidden="1" w:unhideWhenUsed="1"/>
-    <w:lsdException w:name="Smart Hyperlink" w:semiHidden="1" w:unhideWhenUsed="1"/>
-    <w:lsdException w:name="Hashtag" w:semiHidden="1" w:unhideWhenUsed="1"/>
-    <w:lsdException w:name="Unresolved Mention" w:semiHidden="1" w:unhideWhenUsed="1"/>
-    <w:lsdException w:name="Smart Link" w:semiHidden="1" w:unhideWhenUsed="1"/>
   </w:latentStyles>
   <w:style w:type="paragraph" w:default="1" w:styleId="Normal">
     <w:name w:val="Normal"/>

</xml_diff>